<commit_message>
PYQ's of ECE and EEE branch added in Linear Algebra.
</commit_message>
<xml_diff>
--- a/Maths and Aptitude PYQ;s/Linear Algebra GATE PYQ.docx
+++ b/Maths and Aptitude PYQ;s/Linear Algebra GATE PYQ.docx
@@ -344,7 +344,7 @@
           <w:r>
             <w:fldChar w:fldCharType="separate"/>
           </w:r>
-          <w:hyperlink w:anchor="_Toc200889881" w:history="1">
+          <w:hyperlink w:anchor="_Toc200958113" w:history="1">
             <w:r>
               <w:rPr>
                 <w:rStyle w:val="Hyperlink"/>
@@ -373,7 +373,7 @@
                 <w:noProof/>
                 <w:webHidden/>
               </w:rPr>
-              <w:instrText xml:space="preserve"> PAGEREF _Toc200889881 \h </w:instrText>
+              <w:instrText xml:space="preserve"> PAGEREF _Toc200958113 \h </w:instrText>
             </w:r>
             <w:r>
               <w:rPr>
@@ -393,7 +393,7 @@
                 <w:noProof/>
                 <w:webHidden/>
               </w:rPr>
-              <w:t>2</w:t>
+              <w:t>3</w:t>
             </w:r>
             <w:r>
               <w:rPr>
@@ -418,7 +418,7 @@
               <w:lang w:eastAsia="en-IN"/>
             </w:rPr>
           </w:pPr>
-          <w:hyperlink w:anchor="_Toc200889882" w:history="1">
+          <w:hyperlink w:anchor="_Toc200958114" w:history="1">
             <w:r>
               <w:rPr>
                 <w:rStyle w:val="Hyperlink"/>
@@ -445,7 +445,7 @@
                 <w:noProof/>
                 <w:webHidden/>
               </w:rPr>
-              <w:instrText xml:space="preserve"> PAGEREF _Toc200889882 \h </w:instrText>
+              <w:instrText xml:space="preserve"> PAGEREF _Toc200958114 \h </w:instrText>
             </w:r>
             <w:r>
               <w:rPr>
@@ -465,7 +465,7 @@
                 <w:noProof/>
                 <w:webHidden/>
               </w:rPr>
-              <w:t>2</w:t>
+              <w:t>3</w:t>
             </w:r>
             <w:r>
               <w:rPr>
@@ -490,7 +490,7 @@
               <w:lang w:eastAsia="en-IN"/>
             </w:rPr>
           </w:pPr>
-          <w:hyperlink w:anchor="_Toc200889883" w:history="1">
+          <w:hyperlink w:anchor="_Toc200958115" w:history="1">
             <w:r>
               <w:rPr>
                 <w:rStyle w:val="Hyperlink"/>
@@ -517,7 +517,7 @@
                 <w:noProof/>
                 <w:webHidden/>
               </w:rPr>
-              <w:instrText xml:space="preserve"> PAGEREF _Toc200889883 \h </w:instrText>
+              <w:instrText xml:space="preserve"> PAGEREF _Toc200958115 \h </w:instrText>
             </w:r>
             <w:r>
               <w:rPr>
@@ -537,7 +537,7 @@
                 <w:noProof/>
                 <w:webHidden/>
               </w:rPr>
-              <w:t>3</w:t>
+              <w:t>4</w:t>
             </w:r>
             <w:r>
               <w:rPr>
@@ -562,7 +562,7 @@
               <w:lang w:eastAsia="en-IN"/>
             </w:rPr>
           </w:pPr>
-          <w:hyperlink w:anchor="_Toc200889884" w:history="1">
+          <w:hyperlink w:anchor="_Toc200958116" w:history="1">
             <w:r>
               <w:rPr>
                 <w:rStyle w:val="Hyperlink"/>
@@ -589,7 +589,7 @@
                 <w:noProof/>
                 <w:webHidden/>
               </w:rPr>
-              <w:instrText xml:space="preserve"> PAGEREF _Toc200889884 \h </w:instrText>
+              <w:instrText xml:space="preserve"> PAGEREF _Toc200958116 \h </w:instrText>
             </w:r>
             <w:r>
               <w:rPr>
@@ -609,7 +609,7 @@
                 <w:noProof/>
                 <w:webHidden/>
               </w:rPr>
-              <w:t>5</w:t>
+              <w:t>6</w:t>
             </w:r>
             <w:r>
               <w:rPr>
@@ -634,7 +634,7 @@
               <w:lang w:eastAsia="en-IN"/>
             </w:rPr>
           </w:pPr>
-          <w:hyperlink w:anchor="_Toc200889885" w:history="1">
+          <w:hyperlink w:anchor="_Toc200958117" w:history="1">
             <w:r>
               <w:rPr>
                 <w:rStyle w:val="Hyperlink"/>
@@ -661,7 +661,7 @@
                 <w:noProof/>
                 <w:webHidden/>
               </w:rPr>
-              <w:instrText xml:space="preserve"> PAGEREF _Toc200889885 \h </w:instrText>
+              <w:instrText xml:space="preserve"> PAGEREF _Toc200958117 \h </w:instrText>
             </w:r>
             <w:r>
               <w:rPr>
@@ -681,7 +681,7 @@
                 <w:noProof/>
                 <w:webHidden/>
               </w:rPr>
-              <w:t>6</w:t>
+              <w:t>7</w:t>
             </w:r>
             <w:r>
               <w:rPr>
@@ -706,7 +706,7 @@
               <w:lang w:eastAsia="en-IN"/>
             </w:rPr>
           </w:pPr>
-          <w:hyperlink w:anchor="_Toc200889886" w:history="1">
+          <w:hyperlink w:anchor="_Toc200958118" w:history="1">
             <w:r>
               <w:rPr>
                 <w:rStyle w:val="Hyperlink"/>
@@ -733,7 +733,7 @@
                 <w:noProof/>
                 <w:webHidden/>
               </w:rPr>
-              <w:instrText xml:space="preserve"> PAGEREF _Toc200889886 \h </w:instrText>
+              <w:instrText xml:space="preserve"> PAGEREF _Toc200958118 \h </w:instrText>
             </w:r>
             <w:r>
               <w:rPr>
@@ -753,7 +753,7 @@
                 <w:noProof/>
                 <w:webHidden/>
               </w:rPr>
-              <w:t>8</w:t>
+              <w:t>9</w:t>
             </w:r>
             <w:r>
               <w:rPr>
@@ -778,7 +778,7 @@
               <w:lang w:eastAsia="en-IN"/>
             </w:rPr>
           </w:pPr>
-          <w:hyperlink w:anchor="_Toc200889887" w:history="1">
+          <w:hyperlink w:anchor="_Toc200958119" w:history="1">
             <w:r>
               <w:rPr>
                 <w:rStyle w:val="Hyperlink"/>
@@ -805,7 +805,7 @@
                 <w:noProof/>
                 <w:webHidden/>
               </w:rPr>
-              <w:instrText xml:space="preserve"> PAGEREF _Toc200889887 \h </w:instrText>
+              <w:instrText xml:space="preserve"> PAGEREF _Toc200958119 \h </w:instrText>
             </w:r>
             <w:r>
               <w:rPr>
@@ -825,7 +825,7 @@
                 <w:noProof/>
                 <w:webHidden/>
               </w:rPr>
-              <w:t>9</w:t>
+              <w:t>10</w:t>
             </w:r>
             <w:r>
               <w:rPr>
@@ -850,7 +850,7 @@
               <w:lang w:eastAsia="en-IN"/>
             </w:rPr>
           </w:pPr>
-          <w:hyperlink w:anchor="_Toc200889888" w:history="1">
+          <w:hyperlink w:anchor="_Toc200958120" w:history="1">
             <w:r>
               <w:rPr>
                 <w:rStyle w:val="Hyperlink"/>
@@ -877,7 +877,7 @@
                 <w:noProof/>
                 <w:webHidden/>
               </w:rPr>
-              <w:instrText xml:space="preserve"> PAGEREF _Toc200889888 \h </w:instrText>
+              <w:instrText xml:space="preserve"> PAGEREF _Toc200958120 \h </w:instrText>
             </w:r>
             <w:r>
               <w:rPr>
@@ -897,7 +897,7 @@
                 <w:noProof/>
                 <w:webHidden/>
               </w:rPr>
-              <w:t>9</w:t>
+              <w:t>10</w:t>
             </w:r>
             <w:r>
               <w:rPr>
@@ -922,7 +922,7 @@
               <w:lang w:eastAsia="en-IN"/>
             </w:rPr>
           </w:pPr>
-          <w:hyperlink w:anchor="_Toc200889889" w:history="1">
+          <w:hyperlink w:anchor="_Toc200958121" w:history="1">
             <w:r>
               <w:rPr>
                 <w:rStyle w:val="Hyperlink"/>
@@ -949,7 +949,7 @@
                 <w:noProof/>
                 <w:webHidden/>
               </w:rPr>
-              <w:instrText xml:space="preserve"> PAGEREF _Toc200889889 \h </w:instrText>
+              <w:instrText xml:space="preserve"> PAGEREF _Toc200958121 \h </w:instrText>
             </w:r>
             <w:r>
               <w:rPr>
@@ -969,7 +969,7 @@
                 <w:noProof/>
                 <w:webHidden/>
               </w:rPr>
-              <w:t>9</w:t>
+              <w:t>10</w:t>
             </w:r>
             <w:r>
               <w:rPr>
@@ -994,7 +994,7 @@
               <w:lang w:eastAsia="en-IN"/>
             </w:rPr>
           </w:pPr>
-          <w:hyperlink w:anchor="_Toc200889890" w:history="1">
+          <w:hyperlink w:anchor="_Toc200958122" w:history="1">
             <w:r>
               <w:rPr>
                 <w:rStyle w:val="Hyperlink"/>
@@ -1021,7 +1021,7 @@
                 <w:noProof/>
                 <w:webHidden/>
               </w:rPr>
-              <w:instrText xml:space="preserve"> PAGEREF _Toc200889890 \h </w:instrText>
+              <w:instrText xml:space="preserve"> PAGEREF _Toc200958122 \h </w:instrText>
             </w:r>
             <w:r>
               <w:rPr>
@@ -1041,7 +1041,7 @@
                 <w:noProof/>
                 <w:webHidden/>
               </w:rPr>
-              <w:t>10</w:t>
+              <w:t>11</w:t>
             </w:r>
             <w:r>
               <w:rPr>
@@ -1066,7 +1066,7 @@
               <w:lang w:eastAsia="en-IN"/>
             </w:rPr>
           </w:pPr>
-          <w:hyperlink w:anchor="_Toc200889891" w:history="1">
+          <w:hyperlink w:anchor="_Toc200958123" w:history="1">
             <w:r>
               <w:rPr>
                 <w:rStyle w:val="Hyperlink"/>
@@ -1095,7 +1095,7 @@
                 <w:noProof/>
                 <w:webHidden/>
               </w:rPr>
-              <w:instrText xml:space="preserve"> PAGEREF _Toc200889891 \h </w:instrText>
+              <w:instrText xml:space="preserve"> PAGEREF _Toc200958123 \h </w:instrText>
             </w:r>
             <w:r>
               <w:rPr>
@@ -1115,7 +1115,7 @@
                 <w:noProof/>
                 <w:webHidden/>
               </w:rPr>
-              <w:t>11</w:t>
+              <w:t>12</w:t>
             </w:r>
             <w:r>
               <w:rPr>
@@ -1140,7 +1140,7 @@
               <w:lang w:eastAsia="en-IN"/>
             </w:rPr>
           </w:pPr>
-          <w:hyperlink w:anchor="_Toc200889892" w:history="1">
+          <w:hyperlink w:anchor="_Toc200958124" w:history="1">
             <w:r>
               <w:rPr>
                 <w:rStyle w:val="Hyperlink"/>
@@ -1167,7 +1167,7 @@
                 <w:noProof/>
                 <w:webHidden/>
               </w:rPr>
-              <w:instrText xml:space="preserve"> PAGEREF _Toc200889892 \h </w:instrText>
+              <w:instrText xml:space="preserve"> PAGEREF _Toc200958124 \h </w:instrText>
             </w:r>
             <w:r>
               <w:rPr>
@@ -1187,7 +1187,511 @@
                 <w:noProof/>
                 <w:webHidden/>
               </w:rPr>
-              <w:t>11</w:t>
+              <w:t>12</w:t>
+            </w:r>
+            <w:r>
+              <w:rPr>
+                <w:noProof/>
+                <w:webHidden/>
+              </w:rPr>
+              <w:fldChar w:fldCharType="end"/>
+            </w:r>
+          </w:hyperlink>
+        </w:p>
+        <w:p>
+          <w:pPr>
+            <w:pStyle w:val="TOC2"/>
+            <w:tabs>
+              <w:tab w:val="right" w:leader="dot" w:pos="9016"/>
+            </w:tabs>
+            <w:rPr>
+              <w:rFonts w:eastAsiaTheme="minorEastAsia"/>
+              <w:noProof/>
+              <w:sz w:val="24"/>
+              <w:szCs w:val="24"/>
+              <w:lang w:eastAsia="en-IN"/>
+            </w:rPr>
+          </w:pPr>
+          <w:hyperlink w:anchor="_Toc200958125" w:history="1">
+            <w:r>
+              <w:rPr>
+                <w:rStyle w:val="Hyperlink"/>
+                <w:noProof/>
+              </w:rPr>
+              <w:t>2024</w:t>
+            </w:r>
+            <w:r>
+              <w:rPr>
+                <w:noProof/>
+                <w:webHidden/>
+              </w:rPr>
+              <w:tab/>
+            </w:r>
+            <w:r>
+              <w:rPr>
+                <w:noProof/>
+                <w:webHidden/>
+              </w:rPr>
+              <w:fldChar w:fldCharType="begin"/>
+            </w:r>
+            <w:r>
+              <w:rPr>
+                <w:noProof/>
+                <w:webHidden/>
+              </w:rPr>
+              <w:instrText xml:space="preserve"> PAGEREF _Toc200958125 \h </w:instrText>
+            </w:r>
+            <w:r>
+              <w:rPr>
+                <w:noProof/>
+                <w:webHidden/>
+              </w:rPr>
+            </w:r>
+            <w:r>
+              <w:rPr>
+                <w:noProof/>
+                <w:webHidden/>
+              </w:rPr>
+              <w:fldChar w:fldCharType="separate"/>
+            </w:r>
+            <w:r>
+              <w:rPr>
+                <w:noProof/>
+                <w:webHidden/>
+              </w:rPr>
+              <w:t>12</w:t>
+            </w:r>
+            <w:r>
+              <w:rPr>
+                <w:noProof/>
+                <w:webHidden/>
+              </w:rPr>
+              <w:fldChar w:fldCharType="end"/>
+            </w:r>
+          </w:hyperlink>
+        </w:p>
+        <w:p>
+          <w:pPr>
+            <w:pStyle w:val="TOC2"/>
+            <w:tabs>
+              <w:tab w:val="right" w:leader="dot" w:pos="9016"/>
+            </w:tabs>
+            <w:rPr>
+              <w:rFonts w:eastAsiaTheme="minorEastAsia"/>
+              <w:noProof/>
+              <w:sz w:val="24"/>
+              <w:szCs w:val="24"/>
+              <w:lang w:eastAsia="en-IN"/>
+            </w:rPr>
+          </w:pPr>
+          <w:hyperlink w:anchor="_Toc200958126" w:history="1">
+            <w:r>
+              <w:rPr>
+                <w:rStyle w:val="Hyperlink"/>
+                <w:noProof/>
+              </w:rPr>
+              <w:t>2023</w:t>
+            </w:r>
+            <w:r>
+              <w:rPr>
+                <w:noProof/>
+                <w:webHidden/>
+              </w:rPr>
+              <w:tab/>
+            </w:r>
+            <w:r>
+              <w:rPr>
+                <w:noProof/>
+                <w:webHidden/>
+              </w:rPr>
+              <w:fldChar w:fldCharType="begin"/>
+            </w:r>
+            <w:r>
+              <w:rPr>
+                <w:noProof/>
+                <w:webHidden/>
+              </w:rPr>
+              <w:instrText xml:space="preserve"> PAGEREF _Toc200958126 \h </w:instrText>
+            </w:r>
+            <w:r>
+              <w:rPr>
+                <w:noProof/>
+                <w:webHidden/>
+              </w:rPr>
+            </w:r>
+            <w:r>
+              <w:rPr>
+                <w:noProof/>
+                <w:webHidden/>
+              </w:rPr>
+              <w:fldChar w:fldCharType="separate"/>
+            </w:r>
+            <w:r>
+              <w:rPr>
+                <w:noProof/>
+                <w:webHidden/>
+              </w:rPr>
+              <w:t>13</w:t>
+            </w:r>
+            <w:r>
+              <w:rPr>
+                <w:noProof/>
+                <w:webHidden/>
+              </w:rPr>
+              <w:fldChar w:fldCharType="end"/>
+            </w:r>
+          </w:hyperlink>
+        </w:p>
+        <w:p>
+          <w:pPr>
+            <w:pStyle w:val="TOC2"/>
+            <w:tabs>
+              <w:tab w:val="right" w:leader="dot" w:pos="9016"/>
+            </w:tabs>
+            <w:rPr>
+              <w:rFonts w:eastAsiaTheme="minorEastAsia"/>
+              <w:noProof/>
+              <w:sz w:val="24"/>
+              <w:szCs w:val="24"/>
+              <w:lang w:eastAsia="en-IN"/>
+            </w:rPr>
+          </w:pPr>
+          <w:hyperlink w:anchor="_Toc200958127" w:history="1">
+            <w:r>
+              <w:rPr>
+                <w:rStyle w:val="Hyperlink"/>
+                <w:noProof/>
+              </w:rPr>
+              <w:t>2022</w:t>
+            </w:r>
+            <w:r>
+              <w:rPr>
+                <w:noProof/>
+                <w:webHidden/>
+              </w:rPr>
+              <w:tab/>
+            </w:r>
+            <w:r>
+              <w:rPr>
+                <w:noProof/>
+                <w:webHidden/>
+              </w:rPr>
+              <w:fldChar w:fldCharType="begin"/>
+            </w:r>
+            <w:r>
+              <w:rPr>
+                <w:noProof/>
+                <w:webHidden/>
+              </w:rPr>
+              <w:instrText xml:space="preserve"> PAGEREF _Toc200958127 \h </w:instrText>
+            </w:r>
+            <w:r>
+              <w:rPr>
+                <w:noProof/>
+                <w:webHidden/>
+              </w:rPr>
+            </w:r>
+            <w:r>
+              <w:rPr>
+                <w:noProof/>
+                <w:webHidden/>
+              </w:rPr>
+              <w:fldChar w:fldCharType="separate"/>
+            </w:r>
+            <w:r>
+              <w:rPr>
+                <w:noProof/>
+                <w:webHidden/>
+              </w:rPr>
+              <w:t>14</w:t>
+            </w:r>
+            <w:r>
+              <w:rPr>
+                <w:noProof/>
+                <w:webHidden/>
+              </w:rPr>
+              <w:fldChar w:fldCharType="end"/>
+            </w:r>
+          </w:hyperlink>
+        </w:p>
+        <w:p>
+          <w:pPr>
+            <w:pStyle w:val="TOC2"/>
+            <w:tabs>
+              <w:tab w:val="right" w:leader="dot" w:pos="9016"/>
+            </w:tabs>
+            <w:rPr>
+              <w:rFonts w:eastAsiaTheme="minorEastAsia"/>
+              <w:noProof/>
+              <w:sz w:val="24"/>
+              <w:szCs w:val="24"/>
+              <w:lang w:eastAsia="en-IN"/>
+            </w:rPr>
+          </w:pPr>
+          <w:hyperlink w:anchor="_Toc200958128" w:history="1">
+            <w:r>
+              <w:rPr>
+                <w:rStyle w:val="Hyperlink"/>
+                <w:noProof/>
+              </w:rPr>
+              <w:t>2021</w:t>
+            </w:r>
+            <w:r>
+              <w:rPr>
+                <w:noProof/>
+                <w:webHidden/>
+              </w:rPr>
+              <w:tab/>
+            </w:r>
+            <w:r>
+              <w:rPr>
+                <w:noProof/>
+                <w:webHidden/>
+              </w:rPr>
+              <w:fldChar w:fldCharType="begin"/>
+            </w:r>
+            <w:r>
+              <w:rPr>
+                <w:noProof/>
+                <w:webHidden/>
+              </w:rPr>
+              <w:instrText xml:space="preserve"> PAGEREF _Toc200958128 \h </w:instrText>
+            </w:r>
+            <w:r>
+              <w:rPr>
+                <w:noProof/>
+                <w:webHidden/>
+              </w:rPr>
+            </w:r>
+            <w:r>
+              <w:rPr>
+                <w:noProof/>
+                <w:webHidden/>
+              </w:rPr>
+              <w:fldChar w:fldCharType="separate"/>
+            </w:r>
+            <w:r>
+              <w:rPr>
+                <w:noProof/>
+                <w:webHidden/>
+              </w:rPr>
+              <w:t>15</w:t>
+            </w:r>
+            <w:r>
+              <w:rPr>
+                <w:noProof/>
+                <w:webHidden/>
+              </w:rPr>
+              <w:fldChar w:fldCharType="end"/>
+            </w:r>
+          </w:hyperlink>
+        </w:p>
+        <w:p>
+          <w:pPr>
+            <w:pStyle w:val="TOC2"/>
+            <w:tabs>
+              <w:tab w:val="right" w:leader="dot" w:pos="9016"/>
+            </w:tabs>
+            <w:rPr>
+              <w:rFonts w:eastAsiaTheme="minorEastAsia"/>
+              <w:noProof/>
+              <w:sz w:val="24"/>
+              <w:szCs w:val="24"/>
+              <w:lang w:eastAsia="en-IN"/>
+            </w:rPr>
+          </w:pPr>
+          <w:hyperlink w:anchor="_Toc200958129" w:history="1">
+            <w:r>
+              <w:rPr>
+                <w:rStyle w:val="Hyperlink"/>
+                <w:noProof/>
+              </w:rPr>
+              <w:t>2020</w:t>
+            </w:r>
+            <w:r>
+              <w:rPr>
+                <w:noProof/>
+                <w:webHidden/>
+              </w:rPr>
+              <w:tab/>
+            </w:r>
+            <w:r>
+              <w:rPr>
+                <w:noProof/>
+                <w:webHidden/>
+              </w:rPr>
+              <w:fldChar w:fldCharType="begin"/>
+            </w:r>
+            <w:r>
+              <w:rPr>
+                <w:noProof/>
+                <w:webHidden/>
+              </w:rPr>
+              <w:instrText xml:space="preserve"> PAGEREF _Toc200958129 \h </w:instrText>
+            </w:r>
+            <w:r>
+              <w:rPr>
+                <w:noProof/>
+                <w:webHidden/>
+              </w:rPr>
+            </w:r>
+            <w:r>
+              <w:rPr>
+                <w:noProof/>
+                <w:webHidden/>
+              </w:rPr>
+              <w:fldChar w:fldCharType="separate"/>
+            </w:r>
+            <w:r>
+              <w:rPr>
+                <w:noProof/>
+                <w:webHidden/>
+              </w:rPr>
+              <w:t>15</w:t>
+            </w:r>
+            <w:r>
+              <w:rPr>
+                <w:noProof/>
+                <w:webHidden/>
+              </w:rPr>
+              <w:fldChar w:fldCharType="end"/>
+            </w:r>
+          </w:hyperlink>
+        </w:p>
+        <w:p>
+          <w:pPr>
+            <w:pStyle w:val="TOC2"/>
+            <w:tabs>
+              <w:tab w:val="right" w:leader="dot" w:pos="9016"/>
+            </w:tabs>
+            <w:rPr>
+              <w:rFonts w:eastAsiaTheme="minorEastAsia"/>
+              <w:noProof/>
+              <w:sz w:val="24"/>
+              <w:szCs w:val="24"/>
+              <w:lang w:eastAsia="en-IN"/>
+            </w:rPr>
+          </w:pPr>
+          <w:hyperlink w:anchor="_Toc200958130" w:history="1">
+            <w:r>
+              <w:rPr>
+                <w:rStyle w:val="Hyperlink"/>
+                <w:noProof/>
+              </w:rPr>
+              <w:t>2019</w:t>
+            </w:r>
+            <w:r>
+              <w:rPr>
+                <w:noProof/>
+                <w:webHidden/>
+              </w:rPr>
+              <w:tab/>
+            </w:r>
+            <w:r>
+              <w:rPr>
+                <w:noProof/>
+                <w:webHidden/>
+              </w:rPr>
+              <w:fldChar w:fldCharType="begin"/>
+            </w:r>
+            <w:r>
+              <w:rPr>
+                <w:noProof/>
+                <w:webHidden/>
+              </w:rPr>
+              <w:instrText xml:space="preserve"> PAGEREF _Toc200958130 \h </w:instrText>
+            </w:r>
+            <w:r>
+              <w:rPr>
+                <w:noProof/>
+                <w:webHidden/>
+              </w:rPr>
+            </w:r>
+            <w:r>
+              <w:rPr>
+                <w:noProof/>
+                <w:webHidden/>
+              </w:rPr>
+              <w:fldChar w:fldCharType="separate"/>
+            </w:r>
+            <w:r>
+              <w:rPr>
+                <w:noProof/>
+                <w:webHidden/>
+              </w:rPr>
+              <w:t>16</w:t>
+            </w:r>
+            <w:r>
+              <w:rPr>
+                <w:noProof/>
+                <w:webHidden/>
+              </w:rPr>
+              <w:fldChar w:fldCharType="end"/>
+            </w:r>
+          </w:hyperlink>
+        </w:p>
+        <w:p>
+          <w:pPr>
+            <w:pStyle w:val="TOC2"/>
+            <w:tabs>
+              <w:tab w:val="right" w:leader="dot" w:pos="9016"/>
+            </w:tabs>
+            <w:rPr>
+              <w:rFonts w:eastAsiaTheme="minorEastAsia"/>
+              <w:noProof/>
+              <w:sz w:val="24"/>
+              <w:szCs w:val="24"/>
+              <w:lang w:eastAsia="en-IN"/>
+            </w:rPr>
+          </w:pPr>
+          <w:hyperlink w:anchor="_Toc200958131" w:history="1">
+            <w:r>
+              <w:rPr>
+                <w:rStyle w:val="Hyperlink"/>
+                <w:noProof/>
+              </w:rPr>
+              <w:t>2018</w:t>
+            </w:r>
+            <w:r>
+              <w:rPr>
+                <w:noProof/>
+                <w:webHidden/>
+              </w:rPr>
+              <w:tab/>
+            </w:r>
+            <w:r>
+              <w:rPr>
+                <w:noProof/>
+                <w:webHidden/>
+              </w:rPr>
+              <w:fldChar w:fldCharType="begin"/>
+            </w:r>
+            <w:r>
+              <w:rPr>
+                <w:noProof/>
+                <w:webHidden/>
+              </w:rPr>
+              <w:instrText xml:space="preserve"> PAGEREF _Toc200958131 \h </w:instrText>
+            </w:r>
+            <w:r>
+              <w:rPr>
+                <w:noProof/>
+                <w:webHidden/>
+              </w:rPr>
+            </w:r>
+            <w:r>
+              <w:rPr>
+                <w:noProof/>
+                <w:webHidden/>
+              </w:rPr>
+              <w:fldChar w:fldCharType="separate"/>
+            </w:r>
+            <w:r>
+              <w:rPr>
+                <w:noProof/>
+                <w:webHidden/>
+              </w:rPr>
+              <w:t>16</w:t>
             </w:r>
             <w:r>
               <w:rPr>
@@ -1212,7 +1716,7 @@
               <w:lang w:eastAsia="en-IN"/>
             </w:rPr>
           </w:pPr>
-          <w:hyperlink w:anchor="_Toc200889893" w:history="1">
+          <w:hyperlink w:anchor="_Toc200958132" w:history="1">
             <w:r>
               <w:rPr>
                 <w:rStyle w:val="Hyperlink"/>
@@ -1241,7 +1745,7 @@
                 <w:noProof/>
                 <w:webHidden/>
               </w:rPr>
-              <w:instrText xml:space="preserve"> PAGEREF _Toc200889893 \h </w:instrText>
+              <w:instrText xml:space="preserve"> PAGEREF _Toc200958132 \h </w:instrText>
             </w:r>
             <w:r>
               <w:rPr>
@@ -1261,7 +1765,7 @@
                 <w:noProof/>
                 <w:webHidden/>
               </w:rPr>
-              <w:t>12</w:t>
+              <w:t>17</w:t>
             </w:r>
             <w:r>
               <w:rPr>
@@ -1286,7 +1790,7 @@
               <w:lang w:eastAsia="en-IN"/>
             </w:rPr>
           </w:pPr>
-          <w:hyperlink w:anchor="_Toc200889894" w:history="1">
+          <w:hyperlink w:anchor="_Toc200958133" w:history="1">
             <w:r>
               <w:rPr>
                 <w:rStyle w:val="Hyperlink"/>
@@ -1313,7 +1817,7 @@
                 <w:noProof/>
                 <w:webHidden/>
               </w:rPr>
-              <w:instrText xml:space="preserve"> PAGEREF _Toc200889894 \h </w:instrText>
+              <w:instrText xml:space="preserve"> PAGEREF _Toc200958133 \h </w:instrText>
             </w:r>
             <w:r>
               <w:rPr>
@@ -1333,7 +1837,511 @@
                 <w:noProof/>
                 <w:webHidden/>
               </w:rPr>
-              <w:t>12</w:t>
+              <w:t>17</w:t>
+            </w:r>
+            <w:r>
+              <w:rPr>
+                <w:noProof/>
+                <w:webHidden/>
+              </w:rPr>
+              <w:fldChar w:fldCharType="end"/>
+            </w:r>
+          </w:hyperlink>
+        </w:p>
+        <w:p>
+          <w:pPr>
+            <w:pStyle w:val="TOC2"/>
+            <w:tabs>
+              <w:tab w:val="right" w:leader="dot" w:pos="9016"/>
+            </w:tabs>
+            <w:rPr>
+              <w:rFonts w:eastAsiaTheme="minorEastAsia"/>
+              <w:noProof/>
+              <w:sz w:val="24"/>
+              <w:szCs w:val="24"/>
+              <w:lang w:eastAsia="en-IN"/>
+            </w:rPr>
+          </w:pPr>
+          <w:hyperlink w:anchor="_Toc200958134" w:history="1">
+            <w:r>
+              <w:rPr>
+                <w:rStyle w:val="Hyperlink"/>
+                <w:noProof/>
+              </w:rPr>
+              <w:t>2024</w:t>
+            </w:r>
+            <w:r>
+              <w:rPr>
+                <w:noProof/>
+                <w:webHidden/>
+              </w:rPr>
+              <w:tab/>
+            </w:r>
+            <w:r>
+              <w:rPr>
+                <w:noProof/>
+                <w:webHidden/>
+              </w:rPr>
+              <w:fldChar w:fldCharType="begin"/>
+            </w:r>
+            <w:r>
+              <w:rPr>
+                <w:noProof/>
+                <w:webHidden/>
+              </w:rPr>
+              <w:instrText xml:space="preserve"> PAGEREF _Toc200958134 \h </w:instrText>
+            </w:r>
+            <w:r>
+              <w:rPr>
+                <w:noProof/>
+                <w:webHidden/>
+              </w:rPr>
+            </w:r>
+            <w:r>
+              <w:rPr>
+                <w:noProof/>
+                <w:webHidden/>
+              </w:rPr>
+              <w:fldChar w:fldCharType="separate"/>
+            </w:r>
+            <w:r>
+              <w:rPr>
+                <w:noProof/>
+                <w:webHidden/>
+              </w:rPr>
+              <w:t>18</w:t>
+            </w:r>
+            <w:r>
+              <w:rPr>
+                <w:noProof/>
+                <w:webHidden/>
+              </w:rPr>
+              <w:fldChar w:fldCharType="end"/>
+            </w:r>
+          </w:hyperlink>
+        </w:p>
+        <w:p>
+          <w:pPr>
+            <w:pStyle w:val="TOC2"/>
+            <w:tabs>
+              <w:tab w:val="right" w:leader="dot" w:pos="9016"/>
+            </w:tabs>
+            <w:rPr>
+              <w:rFonts w:eastAsiaTheme="minorEastAsia"/>
+              <w:noProof/>
+              <w:sz w:val="24"/>
+              <w:szCs w:val="24"/>
+              <w:lang w:eastAsia="en-IN"/>
+            </w:rPr>
+          </w:pPr>
+          <w:hyperlink w:anchor="_Toc200958135" w:history="1">
+            <w:r>
+              <w:rPr>
+                <w:rStyle w:val="Hyperlink"/>
+                <w:noProof/>
+              </w:rPr>
+              <w:t>2023</w:t>
+            </w:r>
+            <w:r>
+              <w:rPr>
+                <w:noProof/>
+                <w:webHidden/>
+              </w:rPr>
+              <w:tab/>
+            </w:r>
+            <w:r>
+              <w:rPr>
+                <w:noProof/>
+                <w:webHidden/>
+              </w:rPr>
+              <w:fldChar w:fldCharType="begin"/>
+            </w:r>
+            <w:r>
+              <w:rPr>
+                <w:noProof/>
+                <w:webHidden/>
+              </w:rPr>
+              <w:instrText xml:space="preserve"> PAGEREF _Toc200958135 \h </w:instrText>
+            </w:r>
+            <w:r>
+              <w:rPr>
+                <w:noProof/>
+                <w:webHidden/>
+              </w:rPr>
+            </w:r>
+            <w:r>
+              <w:rPr>
+                <w:noProof/>
+                <w:webHidden/>
+              </w:rPr>
+              <w:fldChar w:fldCharType="separate"/>
+            </w:r>
+            <w:r>
+              <w:rPr>
+                <w:noProof/>
+                <w:webHidden/>
+              </w:rPr>
+              <w:t>19</w:t>
+            </w:r>
+            <w:r>
+              <w:rPr>
+                <w:noProof/>
+                <w:webHidden/>
+              </w:rPr>
+              <w:fldChar w:fldCharType="end"/>
+            </w:r>
+          </w:hyperlink>
+        </w:p>
+        <w:p>
+          <w:pPr>
+            <w:pStyle w:val="TOC2"/>
+            <w:tabs>
+              <w:tab w:val="right" w:leader="dot" w:pos="9016"/>
+            </w:tabs>
+            <w:rPr>
+              <w:rFonts w:eastAsiaTheme="minorEastAsia"/>
+              <w:noProof/>
+              <w:sz w:val="24"/>
+              <w:szCs w:val="24"/>
+              <w:lang w:eastAsia="en-IN"/>
+            </w:rPr>
+          </w:pPr>
+          <w:hyperlink w:anchor="_Toc200958136" w:history="1">
+            <w:r>
+              <w:rPr>
+                <w:rStyle w:val="Hyperlink"/>
+                <w:noProof/>
+              </w:rPr>
+              <w:t>2022</w:t>
+            </w:r>
+            <w:r>
+              <w:rPr>
+                <w:noProof/>
+                <w:webHidden/>
+              </w:rPr>
+              <w:tab/>
+            </w:r>
+            <w:r>
+              <w:rPr>
+                <w:noProof/>
+                <w:webHidden/>
+              </w:rPr>
+              <w:fldChar w:fldCharType="begin"/>
+            </w:r>
+            <w:r>
+              <w:rPr>
+                <w:noProof/>
+                <w:webHidden/>
+              </w:rPr>
+              <w:instrText xml:space="preserve"> PAGEREF _Toc200958136 \h </w:instrText>
+            </w:r>
+            <w:r>
+              <w:rPr>
+                <w:noProof/>
+                <w:webHidden/>
+              </w:rPr>
+            </w:r>
+            <w:r>
+              <w:rPr>
+                <w:noProof/>
+                <w:webHidden/>
+              </w:rPr>
+              <w:fldChar w:fldCharType="separate"/>
+            </w:r>
+            <w:r>
+              <w:rPr>
+                <w:noProof/>
+                <w:webHidden/>
+              </w:rPr>
+              <w:t>19</w:t>
+            </w:r>
+            <w:r>
+              <w:rPr>
+                <w:noProof/>
+                <w:webHidden/>
+              </w:rPr>
+              <w:fldChar w:fldCharType="end"/>
+            </w:r>
+          </w:hyperlink>
+        </w:p>
+        <w:p>
+          <w:pPr>
+            <w:pStyle w:val="TOC2"/>
+            <w:tabs>
+              <w:tab w:val="right" w:leader="dot" w:pos="9016"/>
+            </w:tabs>
+            <w:rPr>
+              <w:rFonts w:eastAsiaTheme="minorEastAsia"/>
+              <w:noProof/>
+              <w:sz w:val="24"/>
+              <w:szCs w:val="24"/>
+              <w:lang w:eastAsia="en-IN"/>
+            </w:rPr>
+          </w:pPr>
+          <w:hyperlink w:anchor="_Toc200958137" w:history="1">
+            <w:r>
+              <w:rPr>
+                <w:rStyle w:val="Hyperlink"/>
+                <w:noProof/>
+              </w:rPr>
+              <w:t>2021</w:t>
+            </w:r>
+            <w:r>
+              <w:rPr>
+                <w:noProof/>
+                <w:webHidden/>
+              </w:rPr>
+              <w:tab/>
+            </w:r>
+            <w:r>
+              <w:rPr>
+                <w:noProof/>
+                <w:webHidden/>
+              </w:rPr>
+              <w:fldChar w:fldCharType="begin"/>
+            </w:r>
+            <w:r>
+              <w:rPr>
+                <w:noProof/>
+                <w:webHidden/>
+              </w:rPr>
+              <w:instrText xml:space="preserve"> PAGEREF _Toc200958137 \h </w:instrText>
+            </w:r>
+            <w:r>
+              <w:rPr>
+                <w:noProof/>
+                <w:webHidden/>
+              </w:rPr>
+            </w:r>
+            <w:r>
+              <w:rPr>
+                <w:noProof/>
+                <w:webHidden/>
+              </w:rPr>
+              <w:fldChar w:fldCharType="separate"/>
+            </w:r>
+            <w:r>
+              <w:rPr>
+                <w:noProof/>
+                <w:webHidden/>
+              </w:rPr>
+              <w:t>20</w:t>
+            </w:r>
+            <w:r>
+              <w:rPr>
+                <w:noProof/>
+                <w:webHidden/>
+              </w:rPr>
+              <w:fldChar w:fldCharType="end"/>
+            </w:r>
+          </w:hyperlink>
+        </w:p>
+        <w:p>
+          <w:pPr>
+            <w:pStyle w:val="TOC2"/>
+            <w:tabs>
+              <w:tab w:val="right" w:leader="dot" w:pos="9016"/>
+            </w:tabs>
+            <w:rPr>
+              <w:rFonts w:eastAsiaTheme="minorEastAsia"/>
+              <w:noProof/>
+              <w:sz w:val="24"/>
+              <w:szCs w:val="24"/>
+              <w:lang w:eastAsia="en-IN"/>
+            </w:rPr>
+          </w:pPr>
+          <w:hyperlink w:anchor="_Toc200958138" w:history="1">
+            <w:r>
+              <w:rPr>
+                <w:rStyle w:val="Hyperlink"/>
+                <w:noProof/>
+              </w:rPr>
+              <w:t>2020</w:t>
+            </w:r>
+            <w:r>
+              <w:rPr>
+                <w:noProof/>
+                <w:webHidden/>
+              </w:rPr>
+              <w:tab/>
+            </w:r>
+            <w:r>
+              <w:rPr>
+                <w:noProof/>
+                <w:webHidden/>
+              </w:rPr>
+              <w:fldChar w:fldCharType="begin"/>
+            </w:r>
+            <w:r>
+              <w:rPr>
+                <w:noProof/>
+                <w:webHidden/>
+              </w:rPr>
+              <w:instrText xml:space="preserve"> PAGEREF _Toc200958138 \h </w:instrText>
+            </w:r>
+            <w:r>
+              <w:rPr>
+                <w:noProof/>
+                <w:webHidden/>
+              </w:rPr>
+            </w:r>
+            <w:r>
+              <w:rPr>
+                <w:noProof/>
+                <w:webHidden/>
+              </w:rPr>
+              <w:fldChar w:fldCharType="separate"/>
+            </w:r>
+            <w:r>
+              <w:rPr>
+                <w:noProof/>
+                <w:webHidden/>
+              </w:rPr>
+              <w:t>21</w:t>
+            </w:r>
+            <w:r>
+              <w:rPr>
+                <w:noProof/>
+                <w:webHidden/>
+              </w:rPr>
+              <w:fldChar w:fldCharType="end"/>
+            </w:r>
+          </w:hyperlink>
+        </w:p>
+        <w:p>
+          <w:pPr>
+            <w:pStyle w:val="TOC2"/>
+            <w:tabs>
+              <w:tab w:val="right" w:leader="dot" w:pos="9016"/>
+            </w:tabs>
+            <w:rPr>
+              <w:rFonts w:eastAsiaTheme="minorEastAsia"/>
+              <w:noProof/>
+              <w:sz w:val="24"/>
+              <w:szCs w:val="24"/>
+              <w:lang w:eastAsia="en-IN"/>
+            </w:rPr>
+          </w:pPr>
+          <w:hyperlink w:anchor="_Toc200958139" w:history="1">
+            <w:r>
+              <w:rPr>
+                <w:rStyle w:val="Hyperlink"/>
+                <w:noProof/>
+              </w:rPr>
+              <w:t>2019</w:t>
+            </w:r>
+            <w:r>
+              <w:rPr>
+                <w:noProof/>
+                <w:webHidden/>
+              </w:rPr>
+              <w:tab/>
+            </w:r>
+            <w:r>
+              <w:rPr>
+                <w:noProof/>
+                <w:webHidden/>
+              </w:rPr>
+              <w:fldChar w:fldCharType="begin"/>
+            </w:r>
+            <w:r>
+              <w:rPr>
+                <w:noProof/>
+                <w:webHidden/>
+              </w:rPr>
+              <w:instrText xml:space="preserve"> PAGEREF _Toc200958139 \h </w:instrText>
+            </w:r>
+            <w:r>
+              <w:rPr>
+                <w:noProof/>
+                <w:webHidden/>
+              </w:rPr>
+            </w:r>
+            <w:r>
+              <w:rPr>
+                <w:noProof/>
+                <w:webHidden/>
+              </w:rPr>
+              <w:fldChar w:fldCharType="separate"/>
+            </w:r>
+            <w:r>
+              <w:rPr>
+                <w:noProof/>
+                <w:webHidden/>
+              </w:rPr>
+              <w:t>21</w:t>
+            </w:r>
+            <w:r>
+              <w:rPr>
+                <w:noProof/>
+                <w:webHidden/>
+              </w:rPr>
+              <w:fldChar w:fldCharType="end"/>
+            </w:r>
+          </w:hyperlink>
+        </w:p>
+        <w:p>
+          <w:pPr>
+            <w:pStyle w:val="TOC2"/>
+            <w:tabs>
+              <w:tab w:val="right" w:leader="dot" w:pos="9016"/>
+            </w:tabs>
+            <w:rPr>
+              <w:rFonts w:eastAsiaTheme="minorEastAsia"/>
+              <w:noProof/>
+              <w:sz w:val="24"/>
+              <w:szCs w:val="24"/>
+              <w:lang w:eastAsia="en-IN"/>
+            </w:rPr>
+          </w:pPr>
+          <w:hyperlink w:anchor="_Toc200958140" w:history="1">
+            <w:r>
+              <w:rPr>
+                <w:rStyle w:val="Hyperlink"/>
+                <w:noProof/>
+              </w:rPr>
+              <w:t>2018</w:t>
+            </w:r>
+            <w:r>
+              <w:rPr>
+                <w:noProof/>
+                <w:webHidden/>
+              </w:rPr>
+              <w:tab/>
+            </w:r>
+            <w:r>
+              <w:rPr>
+                <w:noProof/>
+                <w:webHidden/>
+              </w:rPr>
+              <w:fldChar w:fldCharType="begin"/>
+            </w:r>
+            <w:r>
+              <w:rPr>
+                <w:noProof/>
+                <w:webHidden/>
+              </w:rPr>
+              <w:instrText xml:space="preserve"> PAGEREF _Toc200958140 \h </w:instrText>
+            </w:r>
+            <w:r>
+              <w:rPr>
+                <w:noProof/>
+                <w:webHidden/>
+              </w:rPr>
+            </w:r>
+            <w:r>
+              <w:rPr>
+                <w:noProof/>
+                <w:webHidden/>
+              </w:rPr>
+              <w:fldChar w:fldCharType="separate"/>
+            </w:r>
+            <w:r>
+              <w:rPr>
+                <w:noProof/>
+                <w:webHidden/>
+              </w:rPr>
+              <w:t>22</w:t>
             </w:r>
             <w:r>
               <w:rPr>
@@ -1358,7 +2366,7 @@
               <w:lang w:eastAsia="en-IN"/>
             </w:rPr>
           </w:pPr>
-          <w:hyperlink w:anchor="_Toc200889895" w:history="1">
+          <w:hyperlink w:anchor="_Toc200958141" w:history="1">
             <w:r>
               <w:rPr>
                 <w:rStyle w:val="Hyperlink"/>
@@ -1366,7 +2374,25 @@
                 <w:bCs/>
                 <w:noProof/>
               </w:rPr>
-              <w:t>Civil</w:t>
+              <w:t>Ci</w:t>
+            </w:r>
+            <w:r>
+              <w:rPr>
+                <w:rStyle w:val="Hyperlink"/>
+                <w:b/>
+                <w:bCs/>
+                <w:noProof/>
+              </w:rPr>
+              <w:t>v</w:t>
+            </w:r>
+            <w:r>
+              <w:rPr>
+                <w:rStyle w:val="Hyperlink"/>
+                <w:b/>
+                <w:bCs/>
+                <w:noProof/>
+              </w:rPr>
+              <w:t>il</w:t>
             </w:r>
             <w:r>
               <w:rPr>
@@ -1387,7 +2413,7 @@
                 <w:noProof/>
                 <w:webHidden/>
               </w:rPr>
-              <w:instrText xml:space="preserve"> PAGEREF _Toc200889895 \h </w:instrText>
+              <w:instrText xml:space="preserve"> PAGEREF _Toc200958141 \h </w:instrText>
             </w:r>
             <w:r>
               <w:rPr>
@@ -1407,7 +2433,7 @@
                 <w:noProof/>
                 <w:webHidden/>
               </w:rPr>
-              <w:t>14</w:t>
+              <w:t>23</w:t>
             </w:r>
             <w:r>
               <w:rPr>
@@ -1432,7 +2458,7 @@
               <w:lang w:eastAsia="en-IN"/>
             </w:rPr>
           </w:pPr>
-          <w:hyperlink w:anchor="_Toc200889896" w:history="1">
+          <w:hyperlink w:anchor="_Toc200958142" w:history="1">
             <w:r>
               <w:rPr>
                 <w:rStyle w:val="Hyperlink"/>
@@ -1459,7 +2485,7 @@
                 <w:noProof/>
                 <w:webHidden/>
               </w:rPr>
-              <w:instrText xml:space="preserve"> PAGEREF _Toc200889896 \h </w:instrText>
+              <w:instrText xml:space="preserve"> PAGEREF _Toc200958142 \h </w:instrText>
             </w:r>
             <w:r>
               <w:rPr>
@@ -1479,7 +2505,7 @@
                 <w:noProof/>
                 <w:webHidden/>
               </w:rPr>
-              <w:t>14</w:t>
+              <w:t>23</w:t>
             </w:r>
             <w:r>
               <w:rPr>
@@ -1504,7 +2530,7 @@
               <w:lang w:eastAsia="en-IN"/>
             </w:rPr>
           </w:pPr>
-          <w:hyperlink w:anchor="_Toc200889897" w:history="1">
+          <w:hyperlink w:anchor="_Toc200958143" w:history="1">
             <w:r>
               <w:rPr>
                 <w:rStyle w:val="Hyperlink"/>
@@ -1533,7 +2559,7 @@
                 <w:noProof/>
                 <w:webHidden/>
               </w:rPr>
-              <w:instrText xml:space="preserve"> PAGEREF _Toc200889897 \h </w:instrText>
+              <w:instrText xml:space="preserve"> PAGEREF _Toc200958143 \h </w:instrText>
             </w:r>
             <w:r>
               <w:rPr>
@@ -1553,7 +2579,7 @@
                 <w:noProof/>
                 <w:webHidden/>
               </w:rPr>
-              <w:t>16</w:t>
+              <w:t>25</w:t>
             </w:r>
             <w:r>
               <w:rPr>
@@ -1578,7 +2604,7 @@
               <w:lang w:eastAsia="en-IN"/>
             </w:rPr>
           </w:pPr>
-          <w:hyperlink w:anchor="_Toc200889898" w:history="1">
+          <w:hyperlink w:anchor="_Toc200958144" w:history="1">
             <w:r>
               <w:rPr>
                 <w:rStyle w:val="Hyperlink"/>
@@ -1605,7 +2631,7 @@
                 <w:noProof/>
                 <w:webHidden/>
               </w:rPr>
-              <w:instrText xml:space="preserve"> PAGEREF _Toc200889898 \h </w:instrText>
+              <w:instrText xml:space="preserve"> PAGEREF _Toc200958144 \h </w:instrText>
             </w:r>
             <w:r>
               <w:rPr>
@@ -1625,7 +2651,7 @@
                 <w:noProof/>
                 <w:webHidden/>
               </w:rPr>
-              <w:t>16</w:t>
+              <w:t>25</w:t>
             </w:r>
             <w:r>
               <w:rPr>
@@ -1650,7 +2676,7 @@
               <w:lang w:eastAsia="en-IN"/>
             </w:rPr>
           </w:pPr>
-          <w:hyperlink w:anchor="_Toc200889899" w:history="1">
+          <w:hyperlink w:anchor="_Toc200958145" w:history="1">
             <w:r>
               <w:rPr>
                 <w:rStyle w:val="Hyperlink"/>
@@ -1679,7 +2705,7 @@
                 <w:noProof/>
                 <w:webHidden/>
               </w:rPr>
-              <w:instrText xml:space="preserve"> PAGEREF _Toc200889899 \h </w:instrText>
+              <w:instrText xml:space="preserve"> PAGEREF _Toc200958145 \h </w:instrText>
             </w:r>
             <w:r>
               <w:rPr>
@@ -1699,7 +2725,7 @@
                 <w:noProof/>
                 <w:webHidden/>
               </w:rPr>
-              <w:t>17</w:t>
+              <w:t>26</w:t>
             </w:r>
             <w:r>
               <w:rPr>
@@ -1724,7 +2750,7 @@
               <w:lang w:eastAsia="en-IN"/>
             </w:rPr>
           </w:pPr>
-          <w:hyperlink w:anchor="_Toc200889900" w:history="1">
+          <w:hyperlink w:anchor="_Toc200958146" w:history="1">
             <w:r>
               <w:rPr>
                 <w:rStyle w:val="Hyperlink"/>
@@ -1751,7 +2777,7 @@
                 <w:noProof/>
                 <w:webHidden/>
               </w:rPr>
-              <w:instrText xml:space="preserve"> PAGEREF _Toc200889900 \h </w:instrText>
+              <w:instrText xml:space="preserve"> PAGEREF _Toc200958146 \h </w:instrText>
             </w:r>
             <w:r>
               <w:rPr>
@@ -1771,7 +2797,7 @@
                 <w:noProof/>
                 <w:webHidden/>
               </w:rPr>
-              <w:t>17</w:t>
+              <w:t>26</w:t>
             </w:r>
             <w:r>
               <w:rPr>
@@ -1796,7 +2822,7 @@
               <w:lang w:eastAsia="en-IN"/>
             </w:rPr>
           </w:pPr>
-          <w:hyperlink w:anchor="_Toc200889901" w:history="1">
+          <w:hyperlink w:anchor="_Toc200958147" w:history="1">
             <w:r>
               <w:rPr>
                 <w:rStyle w:val="Hyperlink"/>
@@ -1825,7 +2851,7 @@
                 <w:noProof/>
                 <w:webHidden/>
               </w:rPr>
-              <w:instrText xml:space="preserve"> PAGEREF _Toc200889901 \h </w:instrText>
+              <w:instrText xml:space="preserve"> PAGEREF _Toc200958147 \h </w:instrText>
             </w:r>
             <w:r>
               <w:rPr>
@@ -1845,7 +2871,7 @@
                 <w:noProof/>
                 <w:webHidden/>
               </w:rPr>
-              <w:t>18</w:t>
+              <w:t>27</w:t>
             </w:r>
             <w:r>
               <w:rPr>
@@ -1870,7 +2896,7 @@
               <w:lang w:eastAsia="en-IN"/>
             </w:rPr>
           </w:pPr>
-          <w:hyperlink w:anchor="_Toc200889902" w:history="1">
+          <w:hyperlink w:anchor="_Toc200958148" w:history="1">
             <w:r>
               <w:rPr>
                 <w:rStyle w:val="Hyperlink"/>
@@ -1897,7 +2923,7 @@
                 <w:noProof/>
                 <w:webHidden/>
               </w:rPr>
-              <w:instrText xml:space="preserve"> PAGEREF _Toc200889902 \h </w:instrText>
+              <w:instrText xml:space="preserve"> PAGEREF _Toc200958148 \h </w:instrText>
             </w:r>
             <w:r>
               <w:rPr>
@@ -1917,7 +2943,7 @@
                 <w:noProof/>
                 <w:webHidden/>
               </w:rPr>
-              <w:t>18</w:t>
+              <w:t>27</w:t>
             </w:r>
             <w:r>
               <w:rPr>
@@ -1957,7 +2983,7 @@
           <w:u w:val="single"/>
         </w:rPr>
       </w:pPr>
-      <w:bookmarkStart w:id="0" w:name="_Toc200889881"/>
+      <w:bookmarkStart w:id="0" w:name="_Toc200958113"/>
       <w:r>
         <w:rPr>
           <w:b/>
@@ -1974,7 +3000,7 @@
       <w:pPr>
         <w:pStyle w:val="Heading2"/>
       </w:pPr>
-      <w:bookmarkStart w:id="1" w:name="_Toc200889882"/>
+      <w:bookmarkStart w:id="1" w:name="_Toc200958114"/>
       <w:r>
         <w:t>2025</w:t>
       </w:r>
@@ -4660,7 +5686,7 @@
       <w:pPr>
         <w:pStyle w:val="Heading2"/>
       </w:pPr>
-      <w:bookmarkStart w:id="2" w:name="_Toc200889883"/>
+      <w:bookmarkStart w:id="2" w:name="_Toc200958115"/>
       <w:r>
         <w:t>2024</w:t>
       </w:r>
@@ -4846,7 +5872,7 @@
       <w:pPr>
         <w:pStyle w:val="Heading2"/>
       </w:pPr>
-      <w:bookmarkStart w:id="3" w:name="_Toc200889884"/>
+      <w:bookmarkStart w:id="3" w:name="_Toc200958116"/>
       <w:r>
         <w:lastRenderedPageBreak/>
         <w:t>2023</w:t>
@@ -4964,7 +5990,7 @@
       <w:pPr>
         <w:pStyle w:val="Heading2"/>
       </w:pPr>
-      <w:bookmarkStart w:id="4" w:name="_Toc200889885"/>
+      <w:bookmarkStart w:id="4" w:name="_Toc200958117"/>
       <w:r>
         <w:t>2022</w:t>
       </w:r>
@@ -5169,7 +6195,7 @@
       <w:pPr>
         <w:pStyle w:val="Heading2"/>
       </w:pPr>
-      <w:bookmarkStart w:id="5" w:name="_Toc200889886"/>
+      <w:bookmarkStart w:id="5" w:name="_Toc200958118"/>
       <w:r>
         <w:t>2021, S-1</w:t>
       </w:r>
@@ -5177,6 +6203,9 @@
     </w:p>
     <w:p>
       <w:r>
+        <w:rPr>
+          <w:noProof/>
+        </w:rPr>
         <w:drawing>
           <wp:inline distT="0" distB="0" distL="0" distR="0" wp14:anchorId="3E3A2F5B" wp14:editId="187C66ED">
             <wp:extent cx="5731510" cy="1685290"/>
@@ -5230,7 +6259,7 @@
       <w:pPr>
         <w:pStyle w:val="Heading2"/>
       </w:pPr>
-      <w:bookmarkStart w:id="6" w:name="_Toc200889887"/>
+      <w:bookmarkStart w:id="6" w:name="_Toc200958119"/>
       <w:r>
         <w:t>2021, S-2</w:t>
       </w:r>
@@ -5294,7 +6323,7 @@
       <w:pPr>
         <w:pStyle w:val="Heading2"/>
       </w:pPr>
-      <w:bookmarkStart w:id="7" w:name="_Toc200889888"/>
+      <w:bookmarkStart w:id="7" w:name="_Toc200958120"/>
       <w:r>
         <w:t>2020</w:t>
       </w:r>
@@ -5363,7 +6392,7 @@
       <w:pPr>
         <w:pStyle w:val="Heading2"/>
       </w:pPr>
-      <w:bookmarkStart w:id="8" w:name="_Toc200889889"/>
+      <w:bookmarkStart w:id="8" w:name="_Toc200958121"/>
       <w:r>
         <w:t>2019</w:t>
       </w:r>
@@ -5484,7 +6513,7 @@
       <w:pPr>
         <w:pStyle w:val="Heading2"/>
       </w:pPr>
-      <w:bookmarkStart w:id="9" w:name="_Toc200889890"/>
+      <w:bookmarkStart w:id="9" w:name="_Toc200958122"/>
       <w:r>
         <w:t>2018</w:t>
       </w:r>
@@ -5620,7 +6649,7 @@
           <w:u w:val="single"/>
         </w:rPr>
       </w:pPr>
-      <w:bookmarkStart w:id="10" w:name="_Toc200889891"/>
+      <w:bookmarkStart w:id="10" w:name="_Toc200958123"/>
       <w:r>
         <w:rPr>
           <w:b/>
@@ -5638,7 +6667,7 @@
       <w:pPr>
         <w:pStyle w:val="Heading2"/>
       </w:pPr>
-      <w:bookmarkStart w:id="11" w:name="_Toc200889892"/>
+      <w:bookmarkStart w:id="11" w:name="_Toc200958124"/>
       <w:r>
         <w:t>2025</w:t>
       </w:r>
@@ -5691,7 +6720,15 @@
     </w:p>
     <w:p>
       <w:r>
-        <w:t xml:space="preserve">(A) Only (i), (iii), and (iv) </w:t>
+        <w:t>(A) Only (</w:t>
+      </w:r>
+      <w:proofErr w:type="spellStart"/>
+      <w:r>
+        <w:t>i</w:t>
+      </w:r>
+      <w:proofErr w:type="spellEnd"/>
+      <w:r>
+        <w:t xml:space="preserve">), (iii), and (iv) </w:t>
       </w:r>
     </w:p>
     <w:p>
@@ -5706,7 +6743,15 @@
     </w:p>
     <w:p>
       <w:r>
-        <w:t>(D) Only (i) and (iii)</w:t>
+        <w:t>(D) Only (</w:t>
+      </w:r>
+      <w:proofErr w:type="spellStart"/>
+      <w:r>
+        <w:t>i</w:t>
+      </w:r>
+      <w:proofErr w:type="spellEnd"/>
+      <w:r>
+        <w:t>) and (iii)</w:t>
       </w:r>
       <w:r>
         <w:tab/>
@@ -5734,11 +6779,756 @@
     <w:p/>
     <w:p>
       <w:pPr>
-        <w:pStyle w:val="NoSpacing"/>
-        <w:rPr>
-          <w:lang w:val="en-IN"/>
-        </w:rPr>
-      </w:pPr>
+        <w:pStyle w:val="Heading2"/>
+        <w:jc w:val="center"/>
+        <w:rPr>
+          <w:color w:val="000000" w:themeColor="text1"/>
+          <w:u w:val="single"/>
+        </w:rPr>
+      </w:pPr>
+      <w:bookmarkStart w:id="12" w:name="_Toc200958125"/>
+      <w:r>
+        <w:rPr>
+          <w:color w:val="000000" w:themeColor="text1"/>
+          <w:u w:val="single"/>
+        </w:rPr>
+        <w:t>2024</w:t>
+      </w:r>
+      <w:bookmarkEnd w:id="12"/>
+    </w:p>
+    <w:p/>
+    <w:p>
+      <w:r>
+        <w:drawing>
+          <wp:inline distT="0" distB="0" distL="0" distR="0" wp14:anchorId="664B84ED" wp14:editId="15CEE0CC">
+            <wp:extent cx="5731510" cy="1224915"/>
+            <wp:effectExtent l="0" t="0" r="2540" b="0"/>
+            <wp:docPr id="1824560314" name="Picture 1"/>
+            <wp:cNvGraphicFramePr>
+              <a:graphicFrameLocks xmlns:a="http://schemas.openxmlformats.org/drawingml/2006/main" noChangeAspect="1"/>
+            </wp:cNvGraphicFramePr>
+            <a:graphic xmlns:a="http://schemas.openxmlformats.org/drawingml/2006/main">
+              <a:graphicData uri="http://schemas.openxmlformats.org/drawingml/2006/picture">
+                <pic:pic xmlns:pic="http://schemas.openxmlformats.org/drawingml/2006/picture">
+                  <pic:nvPicPr>
+                    <pic:cNvPr id="1824560314" name=""/>
+                    <pic:cNvPicPr/>
+                  </pic:nvPicPr>
+                  <pic:blipFill>
+                    <a:blip r:embed="rId26"/>
+                    <a:stretch>
+                      <a:fillRect/>
+                    </a:stretch>
+                  </pic:blipFill>
+                  <pic:spPr>
+                    <a:xfrm>
+                      <a:off x="0" y="0"/>
+                      <a:ext cx="5731510" cy="1224915"/>
+                    </a:xfrm>
+                    <a:prstGeom prst="rect">
+                      <a:avLst/>
+                    </a:prstGeom>
+                  </pic:spPr>
+                </pic:pic>
+              </a:graphicData>
+            </a:graphic>
+          </wp:inline>
+        </w:drawing>
+      </w:r>
+    </w:p>
+    <w:p>
+      <w:pPr>
+        <w:pBdr>
+          <w:bottom w:val="single" w:sz="6" w:space="1" w:color="auto"/>
+        </w:pBdr>
+      </w:pPr>
+      <w:r>
+        <w:t xml:space="preserve">ANS: </w:t>
+      </w:r>
+      <w:proofErr w:type="gramStart"/>
+      <w:r>
+        <w:t xml:space="preserve">- </w:t>
+      </w:r>
+      <w:r>
+        <w:t xml:space="preserve"> 5</w:t>
+      </w:r>
+      <w:proofErr w:type="gramEnd"/>
+      <w:r>
+        <w:t xml:space="preserve"> (Check the answer)</w:t>
+      </w:r>
+    </w:p>
+    <w:p>
+      <w:r>
+        <w:lastRenderedPageBreak/>
+        <w:drawing>
+          <wp:inline distT="0" distB="0" distL="0" distR="0" wp14:anchorId="5C30C23D" wp14:editId="6C6715E8">
+            <wp:extent cx="4500949" cy="3543300"/>
+            <wp:effectExtent l="0" t="0" r="0" b="0"/>
+            <wp:docPr id="1264252671" name="Picture 1"/>
+            <wp:cNvGraphicFramePr>
+              <a:graphicFrameLocks xmlns:a="http://schemas.openxmlformats.org/drawingml/2006/main" noChangeAspect="1"/>
+            </wp:cNvGraphicFramePr>
+            <a:graphic xmlns:a="http://schemas.openxmlformats.org/drawingml/2006/main">
+              <a:graphicData uri="http://schemas.openxmlformats.org/drawingml/2006/picture">
+                <pic:pic xmlns:pic="http://schemas.openxmlformats.org/drawingml/2006/picture">
+                  <pic:nvPicPr>
+                    <pic:cNvPr id="1264252671" name=""/>
+                    <pic:cNvPicPr/>
+                  </pic:nvPicPr>
+                  <pic:blipFill>
+                    <a:blip r:embed="rId27"/>
+                    <a:stretch>
+                      <a:fillRect/>
+                    </a:stretch>
+                  </pic:blipFill>
+                  <pic:spPr>
+                    <a:xfrm>
+                      <a:off x="0" y="0"/>
+                      <a:ext cx="4506952" cy="3548026"/>
+                    </a:xfrm>
+                    <a:prstGeom prst="rect">
+                      <a:avLst/>
+                    </a:prstGeom>
+                  </pic:spPr>
+                </pic:pic>
+              </a:graphicData>
+            </a:graphic>
+          </wp:inline>
+        </w:drawing>
+      </w:r>
+    </w:p>
+    <w:p>
+      <w:pPr>
+        <w:pBdr>
+          <w:bottom w:val="single" w:sz="6" w:space="1" w:color="auto"/>
+        </w:pBdr>
+      </w:pPr>
+      <w:r>
+        <w:t xml:space="preserve">ANS: - </w:t>
+      </w:r>
+      <w:r>
+        <w:t>A, B (check the answer)</w:t>
+      </w:r>
+    </w:p>
+    <w:p/>
+    <w:p>
+      <w:pPr>
+        <w:pStyle w:val="Heading2"/>
+        <w:jc w:val="center"/>
+        <w:rPr>
+          <w:color w:val="000000" w:themeColor="text1"/>
+          <w:u w:val="single"/>
+        </w:rPr>
+      </w:pPr>
+      <w:bookmarkStart w:id="13" w:name="_Toc200958126"/>
+      <w:r>
+        <w:rPr>
+          <w:color w:val="000000" w:themeColor="text1"/>
+          <w:u w:val="single"/>
+        </w:rPr>
+        <w:t>2023</w:t>
+      </w:r>
+      <w:bookmarkEnd w:id="13"/>
+    </w:p>
+    <w:p/>
+    <w:p>
+      <w:r>
+        <w:drawing>
+          <wp:inline distT="0" distB="0" distL="0" distR="0" wp14:anchorId="5C785EA2" wp14:editId="10D36052">
+            <wp:extent cx="5662151" cy="3215919"/>
+            <wp:effectExtent l="0" t="0" r="0" b="3810"/>
+            <wp:docPr id="1021866583" name="Picture 1"/>
+            <wp:cNvGraphicFramePr>
+              <a:graphicFrameLocks xmlns:a="http://schemas.openxmlformats.org/drawingml/2006/main" noChangeAspect="1"/>
+            </wp:cNvGraphicFramePr>
+            <a:graphic xmlns:a="http://schemas.openxmlformats.org/drawingml/2006/main">
+              <a:graphicData uri="http://schemas.openxmlformats.org/drawingml/2006/picture">
+                <pic:pic xmlns:pic="http://schemas.openxmlformats.org/drawingml/2006/picture">
+                  <pic:nvPicPr>
+                    <pic:cNvPr id="1021866583" name=""/>
+                    <pic:cNvPicPr/>
+                  </pic:nvPicPr>
+                  <pic:blipFill>
+                    <a:blip r:embed="rId28"/>
+                    <a:stretch>
+                      <a:fillRect/>
+                    </a:stretch>
+                  </pic:blipFill>
+                  <pic:spPr>
+                    <a:xfrm>
+                      <a:off x="0" y="0"/>
+                      <a:ext cx="5662151" cy="3215919"/>
+                    </a:xfrm>
+                    <a:prstGeom prst="rect">
+                      <a:avLst/>
+                    </a:prstGeom>
+                  </pic:spPr>
+                </pic:pic>
+              </a:graphicData>
+            </a:graphic>
+          </wp:inline>
+        </w:drawing>
+      </w:r>
+    </w:p>
+    <w:p>
+      <w:pPr>
+        <w:pBdr>
+          <w:bottom w:val="single" w:sz="6" w:space="1" w:color="auto"/>
+        </w:pBdr>
+      </w:pPr>
+      <w:r>
+        <w:t xml:space="preserve">ANS: - </w:t>
+      </w:r>
+    </w:p>
+    <w:p>
+      <w:r>
+        <w:lastRenderedPageBreak/>
+        <w:drawing>
+          <wp:inline distT="0" distB="0" distL="0" distR="0" wp14:anchorId="1E1CFAAF" wp14:editId="58C9DCA5">
+            <wp:extent cx="5639289" cy="3261643"/>
+            <wp:effectExtent l="0" t="0" r="0" b="0"/>
+            <wp:docPr id="1658939565" name="Picture 1"/>
+            <wp:cNvGraphicFramePr>
+              <a:graphicFrameLocks xmlns:a="http://schemas.openxmlformats.org/drawingml/2006/main" noChangeAspect="1"/>
+            </wp:cNvGraphicFramePr>
+            <a:graphic xmlns:a="http://schemas.openxmlformats.org/drawingml/2006/main">
+              <a:graphicData uri="http://schemas.openxmlformats.org/drawingml/2006/picture">
+                <pic:pic xmlns:pic="http://schemas.openxmlformats.org/drawingml/2006/picture">
+                  <pic:nvPicPr>
+                    <pic:cNvPr id="1658939565" name=""/>
+                    <pic:cNvPicPr/>
+                  </pic:nvPicPr>
+                  <pic:blipFill>
+                    <a:blip r:embed="rId29"/>
+                    <a:stretch>
+                      <a:fillRect/>
+                    </a:stretch>
+                  </pic:blipFill>
+                  <pic:spPr>
+                    <a:xfrm>
+                      <a:off x="0" y="0"/>
+                      <a:ext cx="5639289" cy="3261643"/>
+                    </a:xfrm>
+                    <a:prstGeom prst="rect">
+                      <a:avLst/>
+                    </a:prstGeom>
+                  </pic:spPr>
+                </pic:pic>
+              </a:graphicData>
+            </a:graphic>
+          </wp:inline>
+        </w:drawing>
+      </w:r>
+    </w:p>
+    <w:p>
+      <w:pPr>
+        <w:pBdr>
+          <w:bottom w:val="single" w:sz="6" w:space="1" w:color="auto"/>
+        </w:pBdr>
+      </w:pPr>
+      <w:r>
+        <w:t xml:space="preserve">ANS: - </w:t>
+      </w:r>
+    </w:p>
+    <w:p/>
+    <w:p>
+      <w:pPr>
+        <w:pStyle w:val="Heading2"/>
+        <w:jc w:val="center"/>
+        <w:rPr>
+          <w:color w:val="000000" w:themeColor="text1"/>
+          <w:u w:val="single"/>
+        </w:rPr>
+      </w:pPr>
+      <w:bookmarkStart w:id="14" w:name="_Toc200958127"/>
+      <w:r>
+        <w:rPr>
+          <w:color w:val="000000" w:themeColor="text1"/>
+          <w:u w:val="single"/>
+        </w:rPr>
+        <w:t>2022</w:t>
+      </w:r>
+      <w:bookmarkEnd w:id="14"/>
+    </w:p>
+    <w:p/>
+    <w:p>
+      <w:r>
+        <w:drawing>
+          <wp:inline distT="0" distB="0" distL="0" distR="0" wp14:anchorId="3A6C7428" wp14:editId="6DB0EE48">
+            <wp:extent cx="4816257" cy="3406435"/>
+            <wp:effectExtent l="0" t="0" r="3810" b="3810"/>
+            <wp:docPr id="1603928096" name="Picture 1"/>
+            <wp:cNvGraphicFramePr>
+              <a:graphicFrameLocks xmlns:a="http://schemas.openxmlformats.org/drawingml/2006/main" noChangeAspect="1"/>
+            </wp:cNvGraphicFramePr>
+            <a:graphic xmlns:a="http://schemas.openxmlformats.org/drawingml/2006/main">
+              <a:graphicData uri="http://schemas.openxmlformats.org/drawingml/2006/picture">
+                <pic:pic xmlns:pic="http://schemas.openxmlformats.org/drawingml/2006/picture">
+                  <pic:nvPicPr>
+                    <pic:cNvPr id="1603928096" name=""/>
+                    <pic:cNvPicPr/>
+                  </pic:nvPicPr>
+                  <pic:blipFill>
+                    <a:blip r:embed="rId30"/>
+                    <a:stretch>
+                      <a:fillRect/>
+                    </a:stretch>
+                  </pic:blipFill>
+                  <pic:spPr>
+                    <a:xfrm>
+                      <a:off x="0" y="0"/>
+                      <a:ext cx="4816257" cy="3406435"/>
+                    </a:xfrm>
+                    <a:prstGeom prst="rect">
+                      <a:avLst/>
+                    </a:prstGeom>
+                  </pic:spPr>
+                </pic:pic>
+              </a:graphicData>
+            </a:graphic>
+          </wp:inline>
+        </w:drawing>
+      </w:r>
+    </w:p>
+    <w:p>
+      <w:pPr>
+        <w:pBdr>
+          <w:bottom w:val="single" w:sz="6" w:space="1" w:color="auto"/>
+        </w:pBdr>
+      </w:pPr>
+      <w:r>
+        <w:t xml:space="preserve">ANS: - </w:t>
+      </w:r>
+    </w:p>
+    <w:p>
+      <w:pPr>
+        <w:pStyle w:val="Heading2"/>
+        <w:jc w:val="center"/>
+        <w:rPr>
+          <w:color w:val="000000" w:themeColor="text1"/>
+          <w:u w:val="single"/>
+        </w:rPr>
+      </w:pPr>
+      <w:bookmarkStart w:id="15" w:name="_Toc200958128"/>
+      <w:r>
+        <w:rPr>
+          <w:color w:val="000000" w:themeColor="text1"/>
+          <w:u w:val="single"/>
+        </w:rPr>
+        <w:lastRenderedPageBreak/>
+        <w:t>2021</w:t>
+      </w:r>
+      <w:bookmarkEnd w:id="15"/>
+    </w:p>
+    <w:p>
+      <w:r>
+        <w:drawing>
+          <wp:inline distT="0" distB="0" distL="0" distR="0" wp14:anchorId="119349BC" wp14:editId="5A807747">
+            <wp:extent cx="5235394" cy="434378"/>
+            <wp:effectExtent l="0" t="0" r="3810" b="3810"/>
+            <wp:docPr id="769353953" name="Picture 1"/>
+            <wp:cNvGraphicFramePr>
+              <a:graphicFrameLocks xmlns:a="http://schemas.openxmlformats.org/drawingml/2006/main" noChangeAspect="1"/>
+            </wp:cNvGraphicFramePr>
+            <a:graphic xmlns:a="http://schemas.openxmlformats.org/drawingml/2006/main">
+              <a:graphicData uri="http://schemas.openxmlformats.org/drawingml/2006/picture">
+                <pic:pic xmlns:pic="http://schemas.openxmlformats.org/drawingml/2006/picture">
+                  <pic:nvPicPr>
+                    <pic:cNvPr id="769353953" name=""/>
+                    <pic:cNvPicPr/>
+                  </pic:nvPicPr>
+                  <pic:blipFill>
+                    <a:blip r:embed="rId31"/>
+                    <a:stretch>
+                      <a:fillRect/>
+                    </a:stretch>
+                  </pic:blipFill>
+                  <pic:spPr>
+                    <a:xfrm>
+                      <a:off x="0" y="0"/>
+                      <a:ext cx="5235394" cy="434378"/>
+                    </a:xfrm>
+                    <a:prstGeom prst="rect">
+                      <a:avLst/>
+                    </a:prstGeom>
+                  </pic:spPr>
+                </pic:pic>
+              </a:graphicData>
+            </a:graphic>
+          </wp:inline>
+        </w:drawing>
+      </w:r>
+    </w:p>
+    <w:p>
+      <w:pPr>
+        <w:pBdr>
+          <w:bottom w:val="single" w:sz="6" w:space="1" w:color="auto"/>
+        </w:pBdr>
+      </w:pPr>
+      <w:r>
+        <w:t xml:space="preserve">ANS: - </w:t>
+      </w:r>
+    </w:p>
+    <w:p/>
+    <w:p>
+      <w:r>
+        <w:drawing>
+          <wp:inline distT="0" distB="0" distL="0" distR="0" wp14:anchorId="32A7FB4F" wp14:editId="7160C6F6">
+            <wp:extent cx="5296359" cy="1196444"/>
+            <wp:effectExtent l="0" t="0" r="0" b="3810"/>
+            <wp:docPr id="229950902" name="Picture 1"/>
+            <wp:cNvGraphicFramePr>
+              <a:graphicFrameLocks xmlns:a="http://schemas.openxmlformats.org/drawingml/2006/main" noChangeAspect="1"/>
+            </wp:cNvGraphicFramePr>
+            <a:graphic xmlns:a="http://schemas.openxmlformats.org/drawingml/2006/main">
+              <a:graphicData uri="http://schemas.openxmlformats.org/drawingml/2006/picture">
+                <pic:pic xmlns:pic="http://schemas.openxmlformats.org/drawingml/2006/picture">
+                  <pic:nvPicPr>
+                    <pic:cNvPr id="229950902" name=""/>
+                    <pic:cNvPicPr/>
+                  </pic:nvPicPr>
+                  <pic:blipFill>
+                    <a:blip r:embed="rId32"/>
+                    <a:stretch>
+                      <a:fillRect/>
+                    </a:stretch>
+                  </pic:blipFill>
+                  <pic:spPr>
+                    <a:xfrm>
+                      <a:off x="0" y="0"/>
+                      <a:ext cx="5296359" cy="1196444"/>
+                    </a:xfrm>
+                    <a:prstGeom prst="rect">
+                      <a:avLst/>
+                    </a:prstGeom>
+                  </pic:spPr>
+                </pic:pic>
+              </a:graphicData>
+            </a:graphic>
+          </wp:inline>
+        </w:drawing>
+      </w:r>
+    </w:p>
+    <w:p>
+      <w:pPr>
+        <w:pBdr>
+          <w:bottom w:val="single" w:sz="6" w:space="1" w:color="auto"/>
+        </w:pBdr>
+      </w:pPr>
+      <w:r>
+        <w:t xml:space="preserve">ANS: - </w:t>
+      </w:r>
+    </w:p>
+    <w:p/>
+    <w:p>
+      <w:pPr>
+        <w:pStyle w:val="Heading2"/>
+        <w:jc w:val="center"/>
+        <w:rPr>
+          <w:color w:val="000000" w:themeColor="text1"/>
+          <w:u w:val="single"/>
+        </w:rPr>
+      </w:pPr>
+      <w:bookmarkStart w:id="16" w:name="_Toc200958129"/>
+      <w:r>
+        <w:rPr>
+          <w:color w:val="000000" w:themeColor="text1"/>
+          <w:u w:val="single"/>
+        </w:rPr>
+        <w:t>2020</w:t>
+      </w:r>
+      <w:bookmarkEnd w:id="16"/>
+    </w:p>
+    <w:p>
+      <w:r>
+        <w:drawing>
+          <wp:inline distT="0" distB="0" distL="0" distR="0" wp14:anchorId="6E275434" wp14:editId="75D645A6">
+            <wp:extent cx="5654530" cy="1623201"/>
+            <wp:effectExtent l="0" t="0" r="3810" b="0"/>
+            <wp:docPr id="1296383769" name="Picture 1"/>
+            <wp:cNvGraphicFramePr>
+              <a:graphicFrameLocks xmlns:a="http://schemas.openxmlformats.org/drawingml/2006/main" noChangeAspect="1"/>
+            </wp:cNvGraphicFramePr>
+            <a:graphic xmlns:a="http://schemas.openxmlformats.org/drawingml/2006/main">
+              <a:graphicData uri="http://schemas.openxmlformats.org/drawingml/2006/picture">
+                <pic:pic xmlns:pic="http://schemas.openxmlformats.org/drawingml/2006/picture">
+                  <pic:nvPicPr>
+                    <pic:cNvPr id="1296383769" name=""/>
+                    <pic:cNvPicPr/>
+                  </pic:nvPicPr>
+                  <pic:blipFill>
+                    <a:blip r:embed="rId33"/>
+                    <a:stretch>
+                      <a:fillRect/>
+                    </a:stretch>
+                  </pic:blipFill>
+                  <pic:spPr>
+                    <a:xfrm>
+                      <a:off x="0" y="0"/>
+                      <a:ext cx="5654530" cy="1623201"/>
+                    </a:xfrm>
+                    <a:prstGeom prst="rect">
+                      <a:avLst/>
+                    </a:prstGeom>
+                  </pic:spPr>
+                </pic:pic>
+              </a:graphicData>
+            </a:graphic>
+          </wp:inline>
+        </w:drawing>
+      </w:r>
+    </w:p>
+    <w:p>
+      <w:pPr>
+        <w:pBdr>
+          <w:bottom w:val="single" w:sz="6" w:space="1" w:color="auto"/>
+        </w:pBdr>
+      </w:pPr>
+      <w:r>
+        <w:t>ANS: - C</w:t>
+      </w:r>
+    </w:p>
+    <w:p/>
+    <w:p>
+      <w:r>
+        <w:drawing>
+          <wp:inline distT="0" distB="0" distL="0" distR="0" wp14:anchorId="2E7D65DB" wp14:editId="1BB94EC3">
+            <wp:extent cx="5540220" cy="2248095"/>
+            <wp:effectExtent l="0" t="0" r="3810" b="0"/>
+            <wp:docPr id="718080387" name="Picture 1"/>
+            <wp:cNvGraphicFramePr>
+              <a:graphicFrameLocks xmlns:a="http://schemas.openxmlformats.org/drawingml/2006/main" noChangeAspect="1"/>
+            </wp:cNvGraphicFramePr>
+            <a:graphic xmlns:a="http://schemas.openxmlformats.org/drawingml/2006/main">
+              <a:graphicData uri="http://schemas.openxmlformats.org/drawingml/2006/picture">
+                <pic:pic xmlns:pic="http://schemas.openxmlformats.org/drawingml/2006/picture">
+                  <pic:nvPicPr>
+                    <pic:cNvPr id="718080387" name=""/>
+                    <pic:cNvPicPr/>
+                  </pic:nvPicPr>
+                  <pic:blipFill>
+                    <a:blip r:embed="rId34"/>
+                    <a:stretch>
+                      <a:fillRect/>
+                    </a:stretch>
+                  </pic:blipFill>
+                  <pic:spPr>
+                    <a:xfrm>
+                      <a:off x="0" y="0"/>
+                      <a:ext cx="5540220" cy="2248095"/>
+                    </a:xfrm>
+                    <a:prstGeom prst="rect">
+                      <a:avLst/>
+                    </a:prstGeom>
+                  </pic:spPr>
+                </pic:pic>
+              </a:graphicData>
+            </a:graphic>
+          </wp:inline>
+        </w:drawing>
+      </w:r>
+    </w:p>
+    <w:p>
+      <w:pPr>
+        <w:pBdr>
+          <w:bottom w:val="single" w:sz="6" w:space="1" w:color="auto"/>
+        </w:pBdr>
+      </w:pPr>
+      <w:r>
+        <w:t>ANS: - A</w:t>
+      </w:r>
+    </w:p>
+    <w:p>
+      <w:pPr>
+        <w:pStyle w:val="Heading2"/>
+        <w:jc w:val="center"/>
+        <w:rPr>
+          <w:color w:val="000000" w:themeColor="text1"/>
+          <w:u w:val="single"/>
+        </w:rPr>
+      </w:pPr>
+      <w:bookmarkStart w:id="17" w:name="_Toc200958130"/>
+      <w:r>
+        <w:rPr>
+          <w:color w:val="000000" w:themeColor="text1"/>
+          <w:u w:val="single"/>
+        </w:rPr>
+        <w:lastRenderedPageBreak/>
+        <w:t>2019</w:t>
+      </w:r>
+      <w:bookmarkEnd w:id="17"/>
+    </w:p>
+    <w:p>
+      <w:r>
+        <w:drawing>
+          <wp:inline distT="0" distB="0" distL="0" distR="0" wp14:anchorId="127F2465" wp14:editId="32A3F482">
+            <wp:extent cx="3962743" cy="1158340"/>
+            <wp:effectExtent l="0" t="0" r="0" b="3810"/>
+            <wp:docPr id="462000512" name="Picture 1"/>
+            <wp:cNvGraphicFramePr>
+              <a:graphicFrameLocks xmlns:a="http://schemas.openxmlformats.org/drawingml/2006/main" noChangeAspect="1"/>
+            </wp:cNvGraphicFramePr>
+            <a:graphic xmlns:a="http://schemas.openxmlformats.org/drawingml/2006/main">
+              <a:graphicData uri="http://schemas.openxmlformats.org/drawingml/2006/picture">
+                <pic:pic xmlns:pic="http://schemas.openxmlformats.org/drawingml/2006/picture">
+                  <pic:nvPicPr>
+                    <pic:cNvPr id="462000512" name=""/>
+                    <pic:cNvPicPr/>
+                  </pic:nvPicPr>
+                  <pic:blipFill>
+                    <a:blip r:embed="rId35"/>
+                    <a:stretch>
+                      <a:fillRect/>
+                    </a:stretch>
+                  </pic:blipFill>
+                  <pic:spPr>
+                    <a:xfrm>
+                      <a:off x="0" y="0"/>
+                      <a:ext cx="3962743" cy="1158340"/>
+                    </a:xfrm>
+                    <a:prstGeom prst="rect">
+                      <a:avLst/>
+                    </a:prstGeom>
+                  </pic:spPr>
+                </pic:pic>
+              </a:graphicData>
+            </a:graphic>
+          </wp:inline>
+        </w:drawing>
+      </w:r>
+    </w:p>
+    <w:p>
+      <w:pPr>
+        <w:pBdr>
+          <w:bottom w:val="single" w:sz="6" w:space="1" w:color="auto"/>
+        </w:pBdr>
+      </w:pPr>
+      <w:r>
+        <w:t>ANS: - 3</w:t>
+      </w:r>
+    </w:p>
+    <w:p/>
+    <w:p>
+      <w:pPr>
+        <w:pStyle w:val="Heading2"/>
+        <w:jc w:val="center"/>
+        <w:rPr>
+          <w:color w:val="000000" w:themeColor="text1"/>
+          <w:u w:val="single"/>
+        </w:rPr>
+      </w:pPr>
+      <w:bookmarkStart w:id="18" w:name="_Toc200958131"/>
+      <w:r>
+        <w:rPr>
+          <w:color w:val="000000" w:themeColor="text1"/>
+          <w:u w:val="single"/>
+        </w:rPr>
+        <w:t>2018</w:t>
+      </w:r>
+      <w:bookmarkEnd w:id="18"/>
+    </w:p>
+    <w:p>
+      <w:r>
+        <w:drawing>
+          <wp:inline distT="0" distB="0" distL="0" distR="0" wp14:anchorId="3F2268C1" wp14:editId="26198483">
+            <wp:extent cx="4709568" cy="1912786"/>
+            <wp:effectExtent l="0" t="0" r="0" b="0"/>
+            <wp:docPr id="1245668541" name="Picture 1"/>
+            <wp:cNvGraphicFramePr>
+              <a:graphicFrameLocks xmlns:a="http://schemas.openxmlformats.org/drawingml/2006/main" noChangeAspect="1"/>
+            </wp:cNvGraphicFramePr>
+            <a:graphic xmlns:a="http://schemas.openxmlformats.org/drawingml/2006/main">
+              <a:graphicData uri="http://schemas.openxmlformats.org/drawingml/2006/picture">
+                <pic:pic xmlns:pic="http://schemas.openxmlformats.org/drawingml/2006/picture">
+                  <pic:nvPicPr>
+                    <pic:cNvPr id="1245668541" name=""/>
+                    <pic:cNvPicPr/>
+                  </pic:nvPicPr>
+                  <pic:blipFill>
+                    <a:blip r:embed="rId36"/>
+                    <a:stretch>
+                      <a:fillRect/>
+                    </a:stretch>
+                  </pic:blipFill>
+                  <pic:spPr>
+                    <a:xfrm>
+                      <a:off x="0" y="0"/>
+                      <a:ext cx="4709568" cy="1912786"/>
+                    </a:xfrm>
+                    <a:prstGeom prst="rect">
+                      <a:avLst/>
+                    </a:prstGeom>
+                  </pic:spPr>
+                </pic:pic>
+              </a:graphicData>
+            </a:graphic>
+          </wp:inline>
+        </w:drawing>
+      </w:r>
+    </w:p>
+    <w:p>
+      <w:pPr>
+        <w:pBdr>
+          <w:bottom w:val="single" w:sz="6" w:space="1" w:color="auto"/>
+        </w:pBdr>
+      </w:pPr>
+      <w:r>
+        <w:t>ANS: - C</w:t>
+      </w:r>
+    </w:p>
+    <w:p/>
+    <w:p>
+      <w:r>
+        <w:drawing>
+          <wp:inline distT="0" distB="0" distL="0" distR="0" wp14:anchorId="44ABFD41" wp14:editId="1EBBFA94">
+            <wp:extent cx="5731510" cy="773430"/>
+            <wp:effectExtent l="0" t="0" r="2540" b="7620"/>
+            <wp:docPr id="1931664986" name="Picture 1"/>
+            <wp:cNvGraphicFramePr>
+              <a:graphicFrameLocks xmlns:a="http://schemas.openxmlformats.org/drawingml/2006/main" noChangeAspect="1"/>
+            </wp:cNvGraphicFramePr>
+            <a:graphic xmlns:a="http://schemas.openxmlformats.org/drawingml/2006/main">
+              <a:graphicData uri="http://schemas.openxmlformats.org/drawingml/2006/picture">
+                <pic:pic xmlns:pic="http://schemas.openxmlformats.org/drawingml/2006/picture">
+                  <pic:nvPicPr>
+                    <pic:cNvPr id="1931664986" name=""/>
+                    <pic:cNvPicPr/>
+                  </pic:nvPicPr>
+                  <pic:blipFill>
+                    <a:blip r:embed="rId37"/>
+                    <a:stretch>
+                      <a:fillRect/>
+                    </a:stretch>
+                  </pic:blipFill>
+                  <pic:spPr>
+                    <a:xfrm>
+                      <a:off x="0" y="0"/>
+                      <a:ext cx="5731510" cy="773430"/>
+                    </a:xfrm>
+                    <a:prstGeom prst="rect">
+                      <a:avLst/>
+                    </a:prstGeom>
+                  </pic:spPr>
+                </pic:pic>
+              </a:graphicData>
+            </a:graphic>
+          </wp:inline>
+        </w:drawing>
+      </w:r>
+    </w:p>
+    <w:p>
+      <w:pPr>
+        <w:pBdr>
+          <w:bottom w:val="single" w:sz="6" w:space="1" w:color="auto"/>
+        </w:pBdr>
+      </w:pPr>
+      <w:r>
+        <w:t>ANS: - 2</w:t>
+      </w:r>
+    </w:p>
+    <w:p/>
+    <w:p/>
+    <w:p>
       <w:r>
         <w:br w:type="page"/>
       </w:r>
@@ -5754,7 +7544,7 @@
           <w:u w:val="single"/>
         </w:rPr>
       </w:pPr>
-      <w:bookmarkStart w:id="12" w:name="_Toc200889893"/>
+      <w:bookmarkStart w:id="19" w:name="_Toc200958132"/>
       <w:r>
         <w:rPr>
           <w:b/>
@@ -5765,18 +7555,18 @@
         <w:lastRenderedPageBreak/>
         <w:t>EEE</w:t>
       </w:r>
-      <w:bookmarkEnd w:id="12"/>
+      <w:bookmarkEnd w:id="19"/>
     </w:p>
     <w:p/>
     <w:p>
       <w:pPr>
         <w:pStyle w:val="Heading2"/>
       </w:pPr>
-      <w:bookmarkStart w:id="13" w:name="_Toc200889894"/>
+      <w:bookmarkStart w:id="20" w:name="_Toc200958133"/>
       <w:r>
         <w:t>2025</w:t>
       </w:r>
-      <w:bookmarkEnd w:id="13"/>
+      <w:bookmarkEnd w:id="20"/>
     </w:p>
     <w:p>
       <w:r>
@@ -5799,7 +7589,7 @@
                     <pic:cNvPicPr/>
                   </pic:nvPicPr>
                   <pic:blipFill>
-                    <a:blip r:embed="rId26"/>
+                    <a:blip r:embed="rId38"/>
                     <a:stretch>
                       <a:fillRect/>
                     </a:stretch>
@@ -5852,7 +7642,7 @@
                     <pic:cNvPicPr/>
                   </pic:nvPicPr>
                   <pic:blipFill>
-                    <a:blip r:embed="rId27"/>
+                    <a:blip r:embed="rId39"/>
                     <a:stretch>
                       <a:fillRect/>
                     </a:stretch>
@@ -5905,7 +7695,7 @@
                     <pic:cNvPicPr/>
                   </pic:nvPicPr>
                   <pic:blipFill>
-                    <a:blip r:embed="rId28"/>
+                    <a:blip r:embed="rId40"/>
                     <a:stretch>
                       <a:fillRect/>
                     </a:stretch>
@@ -5936,6 +7726,804 @@
         <w:t>ANS: - A</w:t>
       </w:r>
     </w:p>
+    <w:p/>
+    <w:p>
+      <w:pPr>
+        <w:pStyle w:val="Heading2"/>
+        <w:jc w:val="center"/>
+        <w:rPr>
+          <w:color w:val="000000" w:themeColor="text1"/>
+          <w:u w:val="single"/>
+        </w:rPr>
+      </w:pPr>
+      <w:bookmarkStart w:id="21" w:name="_Toc200958134"/>
+      <w:r>
+        <w:rPr>
+          <w:color w:val="000000" w:themeColor="text1"/>
+          <w:u w:val="single"/>
+        </w:rPr>
+        <w:t>2024</w:t>
+      </w:r>
+      <w:bookmarkEnd w:id="21"/>
+    </w:p>
+    <w:p/>
+    <w:p>
+      <w:r>
+        <w:drawing>
+          <wp:inline distT="0" distB="0" distL="0" distR="0" wp14:anchorId="29494860" wp14:editId="7B6A5354">
+            <wp:extent cx="4305673" cy="3962743"/>
+            <wp:effectExtent l="0" t="0" r="0" b="0"/>
+            <wp:docPr id="1572337106" name="Picture 1"/>
+            <wp:cNvGraphicFramePr>
+              <a:graphicFrameLocks xmlns:a="http://schemas.openxmlformats.org/drawingml/2006/main" noChangeAspect="1"/>
+            </wp:cNvGraphicFramePr>
+            <a:graphic xmlns:a="http://schemas.openxmlformats.org/drawingml/2006/main">
+              <a:graphicData uri="http://schemas.openxmlformats.org/drawingml/2006/picture">
+                <pic:pic xmlns:pic="http://schemas.openxmlformats.org/drawingml/2006/picture">
+                  <pic:nvPicPr>
+                    <pic:cNvPr id="1572337106" name=""/>
+                    <pic:cNvPicPr/>
+                  </pic:nvPicPr>
+                  <pic:blipFill>
+                    <a:blip r:embed="rId41"/>
+                    <a:stretch>
+                      <a:fillRect/>
+                    </a:stretch>
+                  </pic:blipFill>
+                  <pic:spPr>
+                    <a:xfrm>
+                      <a:off x="0" y="0"/>
+                      <a:ext cx="4305673" cy="3962743"/>
+                    </a:xfrm>
+                    <a:prstGeom prst="rect">
+                      <a:avLst/>
+                    </a:prstGeom>
+                  </pic:spPr>
+                </pic:pic>
+              </a:graphicData>
+            </a:graphic>
+          </wp:inline>
+        </w:drawing>
+      </w:r>
+    </w:p>
+    <w:p>
+      <w:pPr>
+        <w:pBdr>
+          <w:bottom w:val="single" w:sz="6" w:space="1" w:color="auto"/>
+        </w:pBdr>
+      </w:pPr>
+      <w:r>
+        <w:t xml:space="preserve">ANS: - </w:t>
+      </w:r>
+    </w:p>
+    <w:p/>
+    <w:p>
+      <w:r>
+        <w:lastRenderedPageBreak/>
+        <w:drawing>
+          <wp:inline distT="0" distB="0" distL="0" distR="0" wp14:anchorId="5A9215F8" wp14:editId="3161B21F">
+            <wp:extent cx="5662151" cy="609653"/>
+            <wp:effectExtent l="0" t="0" r="0" b="0"/>
+            <wp:docPr id="1214732989" name="Picture 1"/>
+            <wp:cNvGraphicFramePr>
+              <a:graphicFrameLocks xmlns:a="http://schemas.openxmlformats.org/drawingml/2006/main" noChangeAspect="1"/>
+            </wp:cNvGraphicFramePr>
+            <a:graphic xmlns:a="http://schemas.openxmlformats.org/drawingml/2006/main">
+              <a:graphicData uri="http://schemas.openxmlformats.org/drawingml/2006/picture">
+                <pic:pic xmlns:pic="http://schemas.openxmlformats.org/drawingml/2006/picture">
+                  <pic:nvPicPr>
+                    <pic:cNvPr id="1214732989" name=""/>
+                    <pic:cNvPicPr/>
+                  </pic:nvPicPr>
+                  <pic:blipFill>
+                    <a:blip r:embed="rId42"/>
+                    <a:stretch>
+                      <a:fillRect/>
+                    </a:stretch>
+                  </pic:blipFill>
+                  <pic:spPr>
+                    <a:xfrm>
+                      <a:off x="0" y="0"/>
+                      <a:ext cx="5662151" cy="609653"/>
+                    </a:xfrm>
+                    <a:prstGeom prst="rect">
+                      <a:avLst/>
+                    </a:prstGeom>
+                  </pic:spPr>
+                </pic:pic>
+              </a:graphicData>
+            </a:graphic>
+          </wp:inline>
+        </w:drawing>
+      </w:r>
+    </w:p>
+    <w:p>
+      <w:pPr>
+        <w:pBdr>
+          <w:bottom w:val="single" w:sz="6" w:space="1" w:color="auto"/>
+        </w:pBdr>
+      </w:pPr>
+      <w:r>
+        <w:t>ANS: -</w:t>
+      </w:r>
+    </w:p>
+    <w:p/>
+    <w:p>
+      <w:pPr>
+        <w:pStyle w:val="Heading2"/>
+        <w:jc w:val="center"/>
+        <w:rPr>
+          <w:color w:val="000000" w:themeColor="text1"/>
+          <w:u w:val="single"/>
+        </w:rPr>
+      </w:pPr>
+      <w:bookmarkStart w:id="22" w:name="_Toc200958135"/>
+      <w:r>
+        <w:rPr>
+          <w:color w:val="000000" w:themeColor="text1"/>
+          <w:u w:val="single"/>
+        </w:rPr>
+        <w:t>2023</w:t>
+      </w:r>
+      <w:bookmarkEnd w:id="22"/>
+    </w:p>
+    <w:p>
+      <w:r>
+        <w:drawing>
+          <wp:inline distT="0" distB="0" distL="0" distR="0" wp14:anchorId="02C88B4F" wp14:editId="6294FC5C">
+            <wp:extent cx="5654530" cy="2331922"/>
+            <wp:effectExtent l="0" t="0" r="3810" b="0"/>
+            <wp:docPr id="699675630" name="Picture 1"/>
+            <wp:cNvGraphicFramePr>
+              <a:graphicFrameLocks xmlns:a="http://schemas.openxmlformats.org/drawingml/2006/main" noChangeAspect="1"/>
+            </wp:cNvGraphicFramePr>
+            <a:graphic xmlns:a="http://schemas.openxmlformats.org/drawingml/2006/main">
+              <a:graphicData uri="http://schemas.openxmlformats.org/drawingml/2006/picture">
+                <pic:pic xmlns:pic="http://schemas.openxmlformats.org/drawingml/2006/picture">
+                  <pic:nvPicPr>
+                    <pic:cNvPr id="699675630" name=""/>
+                    <pic:cNvPicPr/>
+                  </pic:nvPicPr>
+                  <pic:blipFill>
+                    <a:blip r:embed="rId43"/>
+                    <a:stretch>
+                      <a:fillRect/>
+                    </a:stretch>
+                  </pic:blipFill>
+                  <pic:spPr>
+                    <a:xfrm>
+                      <a:off x="0" y="0"/>
+                      <a:ext cx="5654530" cy="2331922"/>
+                    </a:xfrm>
+                    <a:prstGeom prst="rect">
+                      <a:avLst/>
+                    </a:prstGeom>
+                  </pic:spPr>
+                </pic:pic>
+              </a:graphicData>
+            </a:graphic>
+          </wp:inline>
+        </w:drawing>
+      </w:r>
+    </w:p>
+    <w:p>
+      <w:pPr>
+        <w:pBdr>
+          <w:bottom w:val="single" w:sz="6" w:space="1" w:color="auto"/>
+        </w:pBdr>
+      </w:pPr>
+      <w:r>
+        <w:t>ANS: -</w:t>
+      </w:r>
+    </w:p>
+    <w:p/>
+    <w:p>
+      <w:pPr>
+        <w:pStyle w:val="Heading2"/>
+        <w:jc w:val="center"/>
+        <w:rPr>
+          <w:color w:val="000000" w:themeColor="text1"/>
+          <w:u w:val="single"/>
+        </w:rPr>
+      </w:pPr>
+      <w:bookmarkStart w:id="23" w:name="_Toc200958136"/>
+      <w:r>
+        <w:rPr>
+          <w:color w:val="000000" w:themeColor="text1"/>
+          <w:u w:val="single"/>
+        </w:rPr>
+        <w:t>2022</w:t>
+      </w:r>
+      <w:bookmarkEnd w:id="23"/>
+    </w:p>
+    <w:p>
+      <w:r>
+        <w:drawing>
+          <wp:inline distT="0" distB="0" distL="0" distR="0" wp14:anchorId="52769332" wp14:editId="29F9D395">
+            <wp:extent cx="5608806" cy="2895851"/>
+            <wp:effectExtent l="0" t="0" r="0" b="0"/>
+            <wp:docPr id="641074306" name="Picture 1"/>
+            <wp:cNvGraphicFramePr>
+              <a:graphicFrameLocks xmlns:a="http://schemas.openxmlformats.org/drawingml/2006/main" noChangeAspect="1"/>
+            </wp:cNvGraphicFramePr>
+            <a:graphic xmlns:a="http://schemas.openxmlformats.org/drawingml/2006/main">
+              <a:graphicData uri="http://schemas.openxmlformats.org/drawingml/2006/picture">
+                <pic:pic xmlns:pic="http://schemas.openxmlformats.org/drawingml/2006/picture">
+                  <pic:nvPicPr>
+                    <pic:cNvPr id="641074306" name=""/>
+                    <pic:cNvPicPr/>
+                  </pic:nvPicPr>
+                  <pic:blipFill>
+                    <a:blip r:embed="rId44"/>
+                    <a:stretch>
+                      <a:fillRect/>
+                    </a:stretch>
+                  </pic:blipFill>
+                  <pic:spPr>
+                    <a:xfrm>
+                      <a:off x="0" y="0"/>
+                      <a:ext cx="5608806" cy="2895851"/>
+                    </a:xfrm>
+                    <a:prstGeom prst="rect">
+                      <a:avLst/>
+                    </a:prstGeom>
+                  </pic:spPr>
+                </pic:pic>
+              </a:graphicData>
+            </a:graphic>
+          </wp:inline>
+        </w:drawing>
+      </w:r>
+    </w:p>
+    <w:p>
+      <w:pPr>
+        <w:pBdr>
+          <w:bottom w:val="single" w:sz="6" w:space="1" w:color="auto"/>
+        </w:pBdr>
+      </w:pPr>
+      <w:r>
+        <w:t xml:space="preserve">ANS: - </w:t>
+      </w:r>
+    </w:p>
+    <w:p/>
+    <w:p>
+      <w:r>
+        <w:lastRenderedPageBreak/>
+        <w:drawing>
+          <wp:inline distT="0" distB="0" distL="0" distR="0" wp14:anchorId="4E9F6B1D" wp14:editId="54DD18B7">
+            <wp:extent cx="5166808" cy="3825572"/>
+            <wp:effectExtent l="0" t="0" r="0" b="3810"/>
+            <wp:docPr id="2022048743" name="Picture 1"/>
+            <wp:cNvGraphicFramePr>
+              <a:graphicFrameLocks xmlns:a="http://schemas.openxmlformats.org/drawingml/2006/main" noChangeAspect="1"/>
+            </wp:cNvGraphicFramePr>
+            <a:graphic xmlns:a="http://schemas.openxmlformats.org/drawingml/2006/main">
+              <a:graphicData uri="http://schemas.openxmlformats.org/drawingml/2006/picture">
+                <pic:pic xmlns:pic="http://schemas.openxmlformats.org/drawingml/2006/picture">
+                  <pic:nvPicPr>
+                    <pic:cNvPr id="2022048743" name=""/>
+                    <pic:cNvPicPr/>
+                  </pic:nvPicPr>
+                  <pic:blipFill>
+                    <a:blip r:embed="rId45"/>
+                    <a:stretch>
+                      <a:fillRect/>
+                    </a:stretch>
+                  </pic:blipFill>
+                  <pic:spPr>
+                    <a:xfrm>
+                      <a:off x="0" y="0"/>
+                      <a:ext cx="5166808" cy="3825572"/>
+                    </a:xfrm>
+                    <a:prstGeom prst="rect">
+                      <a:avLst/>
+                    </a:prstGeom>
+                  </pic:spPr>
+                </pic:pic>
+              </a:graphicData>
+            </a:graphic>
+          </wp:inline>
+        </w:drawing>
+      </w:r>
+    </w:p>
+    <w:p>
+      <w:pPr>
+        <w:pBdr>
+          <w:bottom w:val="single" w:sz="6" w:space="1" w:color="auto"/>
+        </w:pBdr>
+      </w:pPr>
+      <w:r>
+        <w:t>ANS: -</w:t>
+      </w:r>
+    </w:p>
+    <w:p/>
+    <w:p>
+      <w:pPr>
+        <w:pStyle w:val="Heading2"/>
+        <w:jc w:val="center"/>
+        <w:rPr>
+          <w:color w:val="000000" w:themeColor="text1"/>
+          <w:u w:val="single"/>
+        </w:rPr>
+      </w:pPr>
+      <w:bookmarkStart w:id="24" w:name="_Toc200958137"/>
+      <w:r>
+        <w:rPr>
+          <w:color w:val="000000" w:themeColor="text1"/>
+          <w:u w:val="single"/>
+        </w:rPr>
+        <w:t>2021</w:t>
+      </w:r>
+      <w:bookmarkEnd w:id="24"/>
+    </w:p>
+    <w:p>
+      <w:r>
+        <w:drawing>
+          <wp:inline distT="0" distB="0" distL="0" distR="0" wp14:anchorId="33BBAE6D" wp14:editId="421F4BBD">
+            <wp:extent cx="5281118" cy="2042337"/>
+            <wp:effectExtent l="0" t="0" r="0" b="0"/>
+            <wp:docPr id="755929893" name="Picture 1"/>
+            <wp:cNvGraphicFramePr>
+              <a:graphicFrameLocks xmlns:a="http://schemas.openxmlformats.org/drawingml/2006/main" noChangeAspect="1"/>
+            </wp:cNvGraphicFramePr>
+            <a:graphic xmlns:a="http://schemas.openxmlformats.org/drawingml/2006/main">
+              <a:graphicData uri="http://schemas.openxmlformats.org/drawingml/2006/picture">
+                <pic:pic xmlns:pic="http://schemas.openxmlformats.org/drawingml/2006/picture">
+                  <pic:nvPicPr>
+                    <pic:cNvPr id="755929893" name=""/>
+                    <pic:cNvPicPr/>
+                  </pic:nvPicPr>
+                  <pic:blipFill>
+                    <a:blip r:embed="rId46"/>
+                    <a:stretch>
+                      <a:fillRect/>
+                    </a:stretch>
+                  </pic:blipFill>
+                  <pic:spPr>
+                    <a:xfrm>
+                      <a:off x="0" y="0"/>
+                      <a:ext cx="5281118" cy="2042337"/>
+                    </a:xfrm>
+                    <a:prstGeom prst="rect">
+                      <a:avLst/>
+                    </a:prstGeom>
+                  </pic:spPr>
+                </pic:pic>
+              </a:graphicData>
+            </a:graphic>
+          </wp:inline>
+        </w:drawing>
+      </w:r>
+    </w:p>
+    <w:p>
+      <w:pPr>
+        <w:pBdr>
+          <w:bottom w:val="single" w:sz="6" w:space="1" w:color="auto"/>
+        </w:pBdr>
+      </w:pPr>
+      <w:r>
+        <w:t>ANS: - B</w:t>
+      </w:r>
+    </w:p>
+    <w:p/>
+    <w:p>
+      <w:r>
+        <w:drawing>
+          <wp:inline distT="0" distB="0" distL="0" distR="0" wp14:anchorId="25A7614A" wp14:editId="214C1DC4">
+            <wp:extent cx="5334462" cy="556308"/>
+            <wp:effectExtent l="0" t="0" r="0" b="0"/>
+            <wp:docPr id="1711979085" name="Picture 1"/>
+            <wp:cNvGraphicFramePr>
+              <a:graphicFrameLocks xmlns:a="http://schemas.openxmlformats.org/drawingml/2006/main" noChangeAspect="1"/>
+            </wp:cNvGraphicFramePr>
+            <a:graphic xmlns:a="http://schemas.openxmlformats.org/drawingml/2006/main">
+              <a:graphicData uri="http://schemas.openxmlformats.org/drawingml/2006/picture">
+                <pic:pic xmlns:pic="http://schemas.openxmlformats.org/drawingml/2006/picture">
+                  <pic:nvPicPr>
+                    <pic:cNvPr id="1711979085" name=""/>
+                    <pic:cNvPicPr/>
+                  </pic:nvPicPr>
+                  <pic:blipFill>
+                    <a:blip r:embed="rId47"/>
+                    <a:stretch>
+                      <a:fillRect/>
+                    </a:stretch>
+                  </pic:blipFill>
+                  <pic:spPr>
+                    <a:xfrm>
+                      <a:off x="0" y="0"/>
+                      <a:ext cx="5334462" cy="556308"/>
+                    </a:xfrm>
+                    <a:prstGeom prst="rect">
+                      <a:avLst/>
+                    </a:prstGeom>
+                  </pic:spPr>
+                </pic:pic>
+              </a:graphicData>
+            </a:graphic>
+          </wp:inline>
+        </w:drawing>
+      </w:r>
+    </w:p>
+    <w:p>
+      <w:pPr>
+        <w:pBdr>
+          <w:bottom w:val="single" w:sz="6" w:space="1" w:color="auto"/>
+        </w:pBdr>
+      </w:pPr>
+      <w:r>
+        <w:t>ANS: - 1</w:t>
+      </w:r>
+    </w:p>
+    <w:p/>
+    <w:p>
+      <w:pPr>
+        <w:pStyle w:val="Heading2"/>
+        <w:jc w:val="center"/>
+        <w:rPr>
+          <w:color w:val="000000" w:themeColor="text1"/>
+          <w:u w:val="single"/>
+        </w:rPr>
+      </w:pPr>
+      <w:bookmarkStart w:id="25" w:name="_Toc200958138"/>
+      <w:r>
+        <w:rPr>
+          <w:color w:val="000000" w:themeColor="text1"/>
+          <w:u w:val="single"/>
+        </w:rPr>
+        <w:lastRenderedPageBreak/>
+        <w:t>2020</w:t>
+      </w:r>
+      <w:bookmarkEnd w:id="25"/>
+    </w:p>
+    <w:p>
+      <w:r>
+        <w:drawing>
+          <wp:inline distT="0" distB="0" distL="0" distR="0" wp14:anchorId="290B6CB7" wp14:editId="6AD0801F">
+            <wp:extent cx="5731510" cy="2104390"/>
+            <wp:effectExtent l="0" t="0" r="2540" b="0"/>
+            <wp:docPr id="1178187507" name="Picture 1"/>
+            <wp:cNvGraphicFramePr>
+              <a:graphicFrameLocks xmlns:a="http://schemas.openxmlformats.org/drawingml/2006/main" noChangeAspect="1"/>
+            </wp:cNvGraphicFramePr>
+            <a:graphic xmlns:a="http://schemas.openxmlformats.org/drawingml/2006/main">
+              <a:graphicData uri="http://schemas.openxmlformats.org/drawingml/2006/picture">
+                <pic:pic xmlns:pic="http://schemas.openxmlformats.org/drawingml/2006/picture">
+                  <pic:nvPicPr>
+                    <pic:cNvPr id="1178187507" name=""/>
+                    <pic:cNvPicPr/>
+                  </pic:nvPicPr>
+                  <pic:blipFill>
+                    <a:blip r:embed="rId48"/>
+                    <a:stretch>
+                      <a:fillRect/>
+                    </a:stretch>
+                  </pic:blipFill>
+                  <pic:spPr>
+                    <a:xfrm>
+                      <a:off x="0" y="0"/>
+                      <a:ext cx="5731510" cy="2104390"/>
+                    </a:xfrm>
+                    <a:prstGeom prst="rect">
+                      <a:avLst/>
+                    </a:prstGeom>
+                  </pic:spPr>
+                </pic:pic>
+              </a:graphicData>
+            </a:graphic>
+          </wp:inline>
+        </w:drawing>
+      </w:r>
+    </w:p>
+    <w:p>
+      <w:pPr>
+        <w:pBdr>
+          <w:bottom w:val="single" w:sz="6" w:space="1" w:color="auto"/>
+        </w:pBdr>
+      </w:pPr>
+      <w:r>
+        <w:t>ANS: - MTA</w:t>
+      </w:r>
+    </w:p>
+    <w:p/>
+    <w:p>
+      <w:pPr>
+        <w:pStyle w:val="Heading2"/>
+        <w:jc w:val="center"/>
+        <w:rPr>
+          <w:color w:val="000000" w:themeColor="text1"/>
+          <w:u w:val="single"/>
+        </w:rPr>
+      </w:pPr>
+      <w:bookmarkStart w:id="26" w:name="_Toc200958139"/>
+      <w:r>
+        <w:rPr>
+          <w:color w:val="000000" w:themeColor="text1"/>
+          <w:u w:val="single"/>
+        </w:rPr>
+        <w:t>2019</w:t>
+      </w:r>
+      <w:bookmarkEnd w:id="26"/>
+    </w:p>
+    <w:p>
+      <w:r>
+        <w:drawing>
+          <wp:inline distT="0" distB="0" distL="0" distR="0" wp14:anchorId="04F0363F" wp14:editId="0E5DC48A">
+            <wp:extent cx="5197290" cy="594412"/>
+            <wp:effectExtent l="0" t="0" r="3810" b="0"/>
+            <wp:docPr id="460642408" name="Picture 1"/>
+            <wp:cNvGraphicFramePr>
+              <a:graphicFrameLocks xmlns:a="http://schemas.openxmlformats.org/drawingml/2006/main" noChangeAspect="1"/>
+            </wp:cNvGraphicFramePr>
+            <a:graphic xmlns:a="http://schemas.openxmlformats.org/drawingml/2006/main">
+              <a:graphicData uri="http://schemas.openxmlformats.org/drawingml/2006/picture">
+                <pic:pic xmlns:pic="http://schemas.openxmlformats.org/drawingml/2006/picture">
+                  <pic:nvPicPr>
+                    <pic:cNvPr id="460642408" name=""/>
+                    <pic:cNvPicPr/>
+                  </pic:nvPicPr>
+                  <pic:blipFill>
+                    <a:blip r:embed="rId49"/>
+                    <a:stretch>
+                      <a:fillRect/>
+                    </a:stretch>
+                  </pic:blipFill>
+                  <pic:spPr>
+                    <a:xfrm>
+                      <a:off x="0" y="0"/>
+                      <a:ext cx="5197290" cy="594412"/>
+                    </a:xfrm>
+                    <a:prstGeom prst="rect">
+                      <a:avLst/>
+                    </a:prstGeom>
+                  </pic:spPr>
+                </pic:pic>
+              </a:graphicData>
+            </a:graphic>
+          </wp:inline>
+        </w:drawing>
+      </w:r>
+    </w:p>
+    <w:p>
+      <w:pPr>
+        <w:pBdr>
+          <w:bottom w:val="single" w:sz="6" w:space="1" w:color="auto"/>
+        </w:pBdr>
+      </w:pPr>
+      <w:r>
+        <w:t xml:space="preserve">ANS: - </w:t>
+      </w:r>
+      <w:r>
+        <w:t>D</w:t>
+      </w:r>
+    </w:p>
+    <w:p/>
+    <w:p>
+      <w:r>
+        <w:drawing>
+          <wp:inline distT="0" distB="0" distL="0" distR="0" wp14:anchorId="693ABECF" wp14:editId="0DB705EF">
+            <wp:extent cx="3894157" cy="777307"/>
+            <wp:effectExtent l="0" t="0" r="0" b="3810"/>
+            <wp:docPr id="1374071548" name="Picture 1"/>
+            <wp:cNvGraphicFramePr>
+              <a:graphicFrameLocks xmlns:a="http://schemas.openxmlformats.org/drawingml/2006/main" noChangeAspect="1"/>
+            </wp:cNvGraphicFramePr>
+            <a:graphic xmlns:a="http://schemas.openxmlformats.org/drawingml/2006/main">
+              <a:graphicData uri="http://schemas.openxmlformats.org/drawingml/2006/picture">
+                <pic:pic xmlns:pic="http://schemas.openxmlformats.org/drawingml/2006/picture">
+                  <pic:nvPicPr>
+                    <pic:cNvPr id="1374071548" name=""/>
+                    <pic:cNvPicPr/>
+                  </pic:nvPicPr>
+                  <pic:blipFill>
+                    <a:blip r:embed="rId50"/>
+                    <a:stretch>
+                      <a:fillRect/>
+                    </a:stretch>
+                  </pic:blipFill>
+                  <pic:spPr>
+                    <a:xfrm>
+                      <a:off x="0" y="0"/>
+                      <a:ext cx="3894157" cy="777307"/>
+                    </a:xfrm>
+                    <a:prstGeom prst="rect">
+                      <a:avLst/>
+                    </a:prstGeom>
+                  </pic:spPr>
+                </pic:pic>
+              </a:graphicData>
+            </a:graphic>
+          </wp:inline>
+        </w:drawing>
+      </w:r>
+    </w:p>
+    <w:p>
+      <w:pPr>
+        <w:pBdr>
+          <w:bottom w:val="single" w:sz="6" w:space="1" w:color="auto"/>
+        </w:pBdr>
+      </w:pPr>
+      <w:r>
+        <w:t xml:space="preserve">ANS: - </w:t>
+      </w:r>
+      <w:r>
+        <w:t>3</w:t>
+      </w:r>
+    </w:p>
+    <w:p/>
+    <w:p>
+      <w:r>
+        <w:drawing>
+          <wp:inline distT="0" distB="0" distL="0" distR="0" wp14:anchorId="6FC8A9A6" wp14:editId="2A34B261">
+            <wp:extent cx="5731510" cy="2043430"/>
+            <wp:effectExtent l="0" t="0" r="2540" b="0"/>
+            <wp:docPr id="1229886573" name="Picture 1"/>
+            <wp:cNvGraphicFramePr>
+              <a:graphicFrameLocks xmlns:a="http://schemas.openxmlformats.org/drawingml/2006/main" noChangeAspect="1"/>
+            </wp:cNvGraphicFramePr>
+            <a:graphic xmlns:a="http://schemas.openxmlformats.org/drawingml/2006/main">
+              <a:graphicData uri="http://schemas.openxmlformats.org/drawingml/2006/picture">
+                <pic:pic xmlns:pic="http://schemas.openxmlformats.org/drawingml/2006/picture">
+                  <pic:nvPicPr>
+                    <pic:cNvPr id="1229886573" name=""/>
+                    <pic:cNvPicPr/>
+                  </pic:nvPicPr>
+                  <pic:blipFill>
+                    <a:blip r:embed="rId51"/>
+                    <a:stretch>
+                      <a:fillRect/>
+                    </a:stretch>
+                  </pic:blipFill>
+                  <pic:spPr>
+                    <a:xfrm>
+                      <a:off x="0" y="0"/>
+                      <a:ext cx="5731510" cy="2043430"/>
+                    </a:xfrm>
+                    <a:prstGeom prst="rect">
+                      <a:avLst/>
+                    </a:prstGeom>
+                  </pic:spPr>
+                </pic:pic>
+              </a:graphicData>
+            </a:graphic>
+          </wp:inline>
+        </w:drawing>
+      </w:r>
+    </w:p>
+    <w:p>
+      <w:pPr>
+        <w:pBdr>
+          <w:bottom w:val="single" w:sz="6" w:space="1" w:color="auto"/>
+        </w:pBdr>
+      </w:pPr>
+      <w:r>
+        <w:t xml:space="preserve">ANS: - </w:t>
+      </w:r>
+      <w:r>
+        <w:t>C</w:t>
+      </w:r>
+    </w:p>
+    <w:p>
+      <w:pPr>
+        <w:pStyle w:val="Heading2"/>
+        <w:jc w:val="center"/>
+        <w:rPr>
+          <w:color w:val="000000" w:themeColor="text1"/>
+          <w:u w:val="single"/>
+        </w:rPr>
+      </w:pPr>
+      <w:bookmarkStart w:id="27" w:name="_Toc200958140"/>
+      <w:r>
+        <w:rPr>
+          <w:color w:val="000000" w:themeColor="text1"/>
+          <w:u w:val="single"/>
+        </w:rPr>
+        <w:lastRenderedPageBreak/>
+        <w:t>2018</w:t>
+      </w:r>
+      <w:bookmarkEnd w:id="27"/>
+    </w:p>
+    <w:p>
+      <w:r>
+        <w:drawing>
+          <wp:inline distT="0" distB="0" distL="0" distR="0" wp14:anchorId="5C5C0EFC" wp14:editId="6FFEFE3D">
+            <wp:extent cx="5731510" cy="661035"/>
+            <wp:effectExtent l="0" t="0" r="2540" b="5715"/>
+            <wp:docPr id="566243901" name="Picture 1"/>
+            <wp:cNvGraphicFramePr>
+              <a:graphicFrameLocks xmlns:a="http://schemas.openxmlformats.org/drawingml/2006/main" noChangeAspect="1"/>
+            </wp:cNvGraphicFramePr>
+            <a:graphic xmlns:a="http://schemas.openxmlformats.org/drawingml/2006/main">
+              <a:graphicData uri="http://schemas.openxmlformats.org/drawingml/2006/picture">
+                <pic:pic xmlns:pic="http://schemas.openxmlformats.org/drawingml/2006/picture">
+                  <pic:nvPicPr>
+                    <pic:cNvPr id="566243901" name=""/>
+                    <pic:cNvPicPr/>
+                  </pic:nvPicPr>
+                  <pic:blipFill>
+                    <a:blip r:embed="rId52"/>
+                    <a:stretch>
+                      <a:fillRect/>
+                    </a:stretch>
+                  </pic:blipFill>
+                  <pic:spPr>
+                    <a:xfrm>
+                      <a:off x="0" y="0"/>
+                      <a:ext cx="5731510" cy="661035"/>
+                    </a:xfrm>
+                    <a:prstGeom prst="rect">
+                      <a:avLst/>
+                    </a:prstGeom>
+                  </pic:spPr>
+                </pic:pic>
+              </a:graphicData>
+            </a:graphic>
+          </wp:inline>
+        </w:drawing>
+      </w:r>
+    </w:p>
+    <w:p>
+      <w:pPr>
+        <w:pBdr>
+          <w:bottom w:val="single" w:sz="6" w:space="1" w:color="auto"/>
+        </w:pBdr>
+      </w:pPr>
+      <w:r>
+        <w:t>ANS: - 5.5</w:t>
+      </w:r>
+    </w:p>
+    <w:p/>
+    <w:p>
+      <w:r>
+        <w:drawing>
+          <wp:inline distT="0" distB="0" distL="0" distR="0" wp14:anchorId="5D0D60C5" wp14:editId="1746BA65">
+            <wp:extent cx="5731510" cy="1017270"/>
+            <wp:effectExtent l="0" t="0" r="2540" b="0"/>
+            <wp:docPr id="2101986308" name="Picture 1"/>
+            <wp:cNvGraphicFramePr>
+              <a:graphicFrameLocks xmlns:a="http://schemas.openxmlformats.org/drawingml/2006/main" noChangeAspect="1"/>
+            </wp:cNvGraphicFramePr>
+            <a:graphic xmlns:a="http://schemas.openxmlformats.org/drawingml/2006/main">
+              <a:graphicData uri="http://schemas.openxmlformats.org/drawingml/2006/picture">
+                <pic:pic xmlns:pic="http://schemas.openxmlformats.org/drawingml/2006/picture">
+                  <pic:nvPicPr>
+                    <pic:cNvPr id="2101986308" name=""/>
+                    <pic:cNvPicPr/>
+                  </pic:nvPicPr>
+                  <pic:blipFill>
+                    <a:blip r:embed="rId53"/>
+                    <a:stretch>
+                      <a:fillRect/>
+                    </a:stretch>
+                  </pic:blipFill>
+                  <pic:spPr>
+                    <a:xfrm>
+                      <a:off x="0" y="0"/>
+                      <a:ext cx="5731510" cy="1017270"/>
+                    </a:xfrm>
+                    <a:prstGeom prst="rect">
+                      <a:avLst/>
+                    </a:prstGeom>
+                  </pic:spPr>
+                </pic:pic>
+              </a:graphicData>
+            </a:graphic>
+          </wp:inline>
+        </w:drawing>
+      </w:r>
+    </w:p>
+    <w:p>
+      <w:pPr>
+        <w:pBdr>
+          <w:bottom w:val="single" w:sz="6" w:space="1" w:color="auto"/>
+        </w:pBdr>
+      </w:pPr>
+      <w:r>
+        <w:t>ANS: - 0.9 - 1.1</w:t>
+      </w:r>
+    </w:p>
+    <w:p/>
+    <w:p/>
     <w:p>
       <w:r>
         <w:br w:type="page"/>
@@ -5952,7 +8540,7 @@
           <w:u w:val="single"/>
         </w:rPr>
       </w:pPr>
-      <w:bookmarkStart w:id="14" w:name="_Toc200889895"/>
+      <w:bookmarkStart w:id="28" w:name="_Toc200958141"/>
       <w:r>
         <w:rPr>
           <w:b/>
@@ -5963,17 +8551,17 @@
         <w:lastRenderedPageBreak/>
         <w:t>Civil</w:t>
       </w:r>
-      <w:bookmarkEnd w:id="14"/>
+      <w:bookmarkEnd w:id="28"/>
     </w:p>
     <w:p>
       <w:pPr>
         <w:pStyle w:val="Heading2"/>
       </w:pPr>
-      <w:bookmarkStart w:id="15" w:name="_Toc200889896"/>
+      <w:bookmarkStart w:id="29" w:name="_Toc200958142"/>
       <w:r>
         <w:t>2025</w:t>
       </w:r>
-      <w:bookmarkEnd w:id="15"/>
+      <w:bookmarkEnd w:id="29"/>
     </w:p>
     <w:p>
       <w:r>
@@ -6001,7 +8589,7 @@
                     <pic:cNvPicPr/>
                   </pic:nvPicPr>
                   <pic:blipFill>
-                    <a:blip r:embed="rId29"/>
+                    <a:blip r:embed="rId54"/>
                     <a:stretch>
                       <a:fillRect/>
                     </a:stretch>
@@ -6053,7 +8641,7 @@
                     <pic:cNvPicPr/>
                   </pic:nvPicPr>
                   <pic:blipFill>
-                    <a:blip r:embed="rId30"/>
+                    <a:blip r:embed="rId55"/>
                     <a:stretch>
                       <a:fillRect/>
                     </a:stretch>
@@ -6121,7 +8709,7 @@
                     <pic:cNvPicPr/>
                   </pic:nvPicPr>
                   <pic:blipFill>
-                    <a:blip r:embed="rId31"/>
+                    <a:blip r:embed="rId56"/>
                     <a:stretch>
                       <a:fillRect/>
                     </a:stretch>
@@ -6174,7 +8762,7 @@
                     <pic:cNvPicPr/>
                   </pic:nvPicPr>
                   <pic:blipFill>
-                    <a:blip r:embed="rId32"/>
+                    <a:blip r:embed="rId57"/>
                     <a:stretch>
                       <a:fillRect/>
                     </a:stretch>
@@ -6221,7 +8809,7 @@
           <w:u w:val="single"/>
         </w:rPr>
       </w:pPr>
-      <w:bookmarkStart w:id="16" w:name="_Toc200889897"/>
+      <w:bookmarkStart w:id="30" w:name="_Toc200958143"/>
       <w:r>
         <w:rPr>
           <w:b/>
@@ -6232,17 +8820,17 @@
         <w:lastRenderedPageBreak/>
         <w:t>Mechanical</w:t>
       </w:r>
-      <w:bookmarkEnd w:id="16"/>
+      <w:bookmarkEnd w:id="30"/>
     </w:p>
     <w:p>
       <w:pPr>
         <w:pStyle w:val="Heading2"/>
       </w:pPr>
-      <w:bookmarkStart w:id="17" w:name="_Toc200889898"/>
+      <w:bookmarkStart w:id="31" w:name="_Toc200958144"/>
       <w:r>
         <w:t>2025</w:t>
       </w:r>
-      <w:bookmarkEnd w:id="17"/>
+      <w:bookmarkEnd w:id="31"/>
     </w:p>
     <w:p>
       <w:r>
@@ -6265,7 +8853,7 @@
                     <pic:cNvPicPr/>
                   </pic:nvPicPr>
                   <pic:blipFill>
-                    <a:blip r:embed="rId33"/>
+                    <a:blip r:embed="rId58"/>
                     <a:stretch>
                       <a:fillRect/>
                     </a:stretch>
@@ -6313,7 +8901,7 @@
           <w:u w:val="single"/>
         </w:rPr>
       </w:pPr>
-      <w:bookmarkStart w:id="18" w:name="_Toc200889899"/>
+      <w:bookmarkStart w:id="32" w:name="_Toc200958145"/>
       <w:r>
         <w:rPr>
           <w:b/>
@@ -6324,17 +8912,17 @@
         <w:lastRenderedPageBreak/>
         <w:t>Instrumentation Engineering</w:t>
       </w:r>
-      <w:bookmarkEnd w:id="18"/>
+      <w:bookmarkEnd w:id="32"/>
     </w:p>
     <w:p>
       <w:pPr>
         <w:pStyle w:val="Heading2"/>
       </w:pPr>
-      <w:bookmarkStart w:id="19" w:name="_Toc200889900"/>
+      <w:bookmarkStart w:id="33" w:name="_Toc200958146"/>
       <w:r>
         <w:t>2025</w:t>
       </w:r>
-      <w:bookmarkEnd w:id="19"/>
+      <w:bookmarkEnd w:id="33"/>
     </w:p>
     <w:p>
       <w:r>
@@ -6357,7 +8945,7 @@
                     <pic:cNvPicPr/>
                   </pic:nvPicPr>
                   <pic:blipFill>
-                    <a:blip r:embed="rId34"/>
+                    <a:blip r:embed="rId59"/>
                     <a:stretch>
                       <a:fillRect/>
                     </a:stretch>
@@ -6410,7 +8998,7 @@
                     <pic:cNvPicPr/>
                   </pic:nvPicPr>
                   <pic:blipFill>
-                    <a:blip r:embed="rId35"/>
+                    <a:blip r:embed="rId60"/>
                     <a:stretch>
                       <a:fillRect/>
                     </a:stretch>
@@ -6458,7 +9046,7 @@
           <w:u w:val="single"/>
         </w:rPr>
       </w:pPr>
-      <w:bookmarkStart w:id="20" w:name="_Toc200889901"/>
+      <w:bookmarkStart w:id="34" w:name="_Toc200958147"/>
       <w:r>
         <w:rPr>
           <w:b/>
@@ -6469,17 +9057,17 @@
         <w:lastRenderedPageBreak/>
         <w:t>Data Science and Artificial Intelligence</w:t>
       </w:r>
-      <w:bookmarkEnd w:id="20"/>
+      <w:bookmarkEnd w:id="34"/>
     </w:p>
     <w:p>
       <w:pPr>
         <w:pStyle w:val="Heading2"/>
       </w:pPr>
-      <w:bookmarkStart w:id="21" w:name="_Toc200889902"/>
+      <w:bookmarkStart w:id="35" w:name="_Toc200958148"/>
       <w:r>
         <w:t>2025</w:t>
       </w:r>
-      <w:bookmarkEnd w:id="21"/>
+      <w:bookmarkEnd w:id="35"/>
     </w:p>
     <w:p>
       <w:r>
@@ -6502,7 +9090,7 @@
                     <pic:cNvPicPr/>
                   </pic:nvPicPr>
                   <pic:blipFill>
-                    <a:blip r:embed="rId36"/>
+                    <a:blip r:embed="rId61"/>
                     <a:stretch>
                       <a:fillRect/>
                     </a:stretch>
@@ -6555,7 +9143,7 @@
                     <pic:cNvPicPr/>
                   </pic:nvPicPr>
                   <pic:blipFill>
-                    <a:blip r:embed="rId37"/>
+                    <a:blip r:embed="rId62"/>
                     <a:stretch>
                       <a:fillRect/>
                     </a:stretch>
@@ -6608,7 +9196,7 @@
                     <pic:cNvPicPr/>
                   </pic:nvPicPr>
                   <pic:blipFill>
-                    <a:blip r:embed="rId38"/>
+                    <a:blip r:embed="rId63"/>
                     <a:stretch>
                       <a:fillRect/>
                     </a:stretch>
@@ -6661,7 +9249,7 @@
                     <pic:cNvPicPr/>
                   </pic:nvPicPr>
                   <pic:blipFill>
-                    <a:blip r:embed="rId39"/>
+                    <a:blip r:embed="rId64"/>
                     <a:stretch>
                       <a:fillRect/>
                     </a:stretch>
@@ -6714,7 +9302,7 @@
                     <pic:cNvPicPr/>
                   </pic:nvPicPr>
                   <pic:blipFill>
-                    <a:blip r:embed="rId40"/>
+                    <a:blip r:embed="rId65"/>
                     <a:stretch>
                       <a:fillRect/>
                     </a:stretch>
@@ -6767,7 +9355,7 @@
                     <pic:cNvPicPr/>
                   </pic:nvPicPr>
                   <pic:blipFill>
-                    <a:blip r:embed="rId41"/>
+                    <a:blip r:embed="rId66"/>
                     <a:stretch>
                       <a:fillRect/>
                     </a:stretch>
@@ -6821,7 +9409,7 @@
                     <pic:cNvPicPr/>
                   </pic:nvPicPr>
                   <pic:blipFill>
-                    <a:blip r:embed="rId42"/>
+                    <a:blip r:embed="rId67"/>
                     <a:stretch>
                       <a:fillRect/>
                     </a:stretch>
@@ -6854,7 +9442,7 @@
     </w:p>
     <w:p/>
     <w:sectPr>
-      <w:headerReference w:type="default" r:id="rId43"/>
+      <w:headerReference w:type="default" r:id="rId68"/>
       <w:pgSz w:w="11906" w:h="16838"/>
       <w:pgMar w:top="1440" w:right="1440" w:bottom="1440" w:left="1440" w:header="708" w:footer="708" w:gutter="0"/>
       <w:pgNumType w:start="0"/>
@@ -8775,13 +11363,16 @@
     <w:rsid w:val="00277913"/>
     <w:rsid w:val="002F0624"/>
     <w:rsid w:val="002F07CE"/>
+    <w:rsid w:val="00342B32"/>
     <w:rsid w:val="0035594A"/>
     <w:rsid w:val="004A394C"/>
     <w:rsid w:val="00500CD1"/>
+    <w:rsid w:val="006125FF"/>
     <w:rsid w:val="008128F8"/>
     <w:rsid w:val="008763DC"/>
     <w:rsid w:val="009058EF"/>
     <w:rsid w:val="009279E3"/>
+    <w:rsid w:val="00927FE3"/>
     <w:rsid w:val="009A0485"/>
     <w:rsid w:val="00AC639C"/>
     <w:rsid w:val="00B67D0A"/>

</xml_diff>